<commit_message>
Hive and Pig update
</commit_message>
<xml_diff>
--- a/BigData.docx
+++ b/BigData.docx
@@ -1,6 +1,6 @@
 
 <file path=word/document.xml><?xml version="1.0" encoding="utf-8"?>
-<w:document xmlns:wpc="http://schemas.microsoft.com/office/word/2010/wordprocessingCanvas" xmlns:cx="http://schemas.microsoft.com/office/drawing/2014/chartex" xmlns:cx1="http://schemas.microsoft.com/office/drawing/2015/9/8/chartex" xmlns:cx2="http://schemas.microsoft.com/office/drawing/2015/10/21/chartex" xmlns:mc="http://schemas.openxmlformats.org/markup-compatibility/2006" xmlns:o="urn:schemas-microsoft-com:office:office" xmlns:r="http://schemas.openxmlformats.org/officeDocument/2006/relationships" xmlns:m="http://schemas.openxmlformats.org/officeDocument/2006/math" xmlns:v="urn:schemas-microsoft-com:vml" xmlns:wp14="http://schemas.microsoft.com/office/word/2010/wordprocessingDrawing" xmlns:wp="http://schemas.openxmlformats.org/drawingml/2006/wordprocessingDrawing" xmlns:w10="urn:schemas-microsoft-com:office:word" xmlns:w="http://schemas.openxmlformats.org/wordprocessingml/2006/main" xmlns:w14="http://schemas.microsoft.com/office/word/2010/wordml" xmlns:w15="http://schemas.microsoft.com/office/word/2012/wordml" xmlns:w16se="http://schemas.microsoft.com/office/word/2015/wordml/symex" xmlns:wpg="http://schemas.microsoft.com/office/word/2010/wordprocessingGroup" xmlns:wpi="http://schemas.microsoft.com/office/word/2010/wordprocessingInk" xmlns:wne="http://schemas.microsoft.com/office/word/2006/wordml" xmlns:wps="http://schemas.microsoft.com/office/word/2010/wordprocessingShape" mc:Ignorable="w14 w15 w16se wp14">
+<w:document xmlns:wpc="http://schemas.microsoft.com/office/word/2010/wordprocessingCanvas" xmlns:mc="http://schemas.openxmlformats.org/markup-compatibility/2006" xmlns:o="urn:schemas-microsoft-com:office:office" xmlns:r="http://schemas.openxmlformats.org/officeDocument/2006/relationships" xmlns:m="http://schemas.openxmlformats.org/officeDocument/2006/math" xmlns:v="urn:schemas-microsoft-com:vml" xmlns:wp14="http://schemas.microsoft.com/office/word/2010/wordprocessingDrawing" xmlns:wp="http://schemas.openxmlformats.org/drawingml/2006/wordprocessingDrawing" xmlns:w10="urn:schemas-microsoft-com:office:word" xmlns:w="http://schemas.openxmlformats.org/wordprocessingml/2006/main" xmlns:w14="http://schemas.microsoft.com/office/word/2010/wordml" xmlns:w15="http://schemas.microsoft.com/office/word/2012/wordml" xmlns:wpg="http://schemas.microsoft.com/office/word/2010/wordprocessingGroup" xmlns:wpi="http://schemas.microsoft.com/office/word/2010/wordprocessingInk" xmlns:wne="http://schemas.microsoft.com/office/word/2006/wordml" xmlns:wps="http://schemas.microsoft.com/office/word/2010/wordprocessingShape" mc:Ignorable="w14 w15 wp14">
   <w:body>
     <w:p>
       <w:pPr>
@@ -321,19 +321,11 @@
         <w:t>TBLPROPERTIES ("</w:t>
       </w:r>
       <w:proofErr w:type="spellStart"/>
-      <w:proofErr w:type="gramStart"/>
-      <w:r>
-        <w:rPr>
-          <w:lang w:val="en-US" w:eastAsia="ja-JP"/>
-        </w:rPr>
-        <w:t>skip.header</w:t>
-      </w:r>
-      <w:proofErr w:type="gramEnd"/>
-      <w:r>
-        <w:rPr>
-          <w:lang w:val="en-US" w:eastAsia="ja-JP"/>
-        </w:rPr>
-        <w:t>.line.count</w:t>
+      <w:r>
+        <w:rPr>
+          <w:lang w:val="en-US" w:eastAsia="ja-JP"/>
+        </w:rPr>
+        <w:t>skip.header.line.count</w:t>
       </w:r>
       <w:proofErr w:type="spellEnd"/>
       <w:r>
@@ -799,23 +791,137 @@
     </w:p>
     <w:p>
       <w:pPr>
-        <w:rPr>
-          <w:lang w:val="en-US" w:eastAsia="ja-JP"/>
-        </w:rPr>
-      </w:pPr>
-    </w:p>
-    <w:p>
-      <w:pPr>
         <w:pStyle w:val="Heading3"/>
         <w:rPr>
           <w:lang w:val="en-US" w:eastAsia="ja-JP"/>
         </w:rPr>
       </w:pPr>
-      <w:r>
-        <w:rPr>
-          <w:lang w:val="en-US" w:eastAsia="ja-JP"/>
-        </w:rPr>
-        <w:t>command shell</w:t>
+      <w:proofErr w:type="spellStart"/>
+      <w:r>
+        <w:rPr>
+          <w:lang w:val="en-US" w:eastAsia="ja-JP"/>
+        </w:rPr>
+        <w:t>LATERALView</w:t>
+      </w:r>
+      <w:proofErr w:type="spellEnd"/>
+      <w:r>
+        <w:rPr>
+          <w:lang w:val="en-US" w:eastAsia="ja-JP"/>
+        </w:rPr>
+        <w:t xml:space="preserve"> and Stack function</w:t>
+      </w:r>
+    </w:p>
+    <w:p>
+      <w:pPr>
+        <w:rPr>
+          <w:lang w:val="en-US" w:eastAsia="ja-JP"/>
+        </w:rPr>
+      </w:pPr>
+      <w:r>
+        <w:rPr>
+          <w:lang w:val="en-US" w:eastAsia="ja-JP"/>
+        </w:rPr>
+        <w:t>To reformat table</w:t>
+      </w:r>
+    </w:p>
+    <w:p>
+      <w:pPr>
+        <w:rPr>
+          <w:lang w:val="en-US" w:eastAsia="ja-JP"/>
+        </w:rPr>
+      </w:pPr>
+    </w:p>
+    <w:p>
+      <w:pPr>
+        <w:pStyle w:val="Heading3"/>
+        <w:rPr>
+          <w:lang w:eastAsia="ja-JP"/>
+        </w:rPr>
+      </w:pPr>
+      <w:proofErr w:type="spellStart"/>
+      <w:proofErr w:type="gramStart"/>
+      <w:r>
+        <w:rPr>
+          <w:lang w:eastAsia="ja-JP"/>
+        </w:rPr>
+        <w:t>CreateTableAsSelect</w:t>
+      </w:r>
+      <w:proofErr w:type="spellEnd"/>
+      <w:r>
+        <w:rPr>
+          <w:lang w:eastAsia="ja-JP"/>
+        </w:rPr>
+        <w:t>(</w:t>
+      </w:r>
+      <w:proofErr w:type="gramEnd"/>
+      <w:r>
+        <w:rPr>
+          <w:lang w:eastAsia="ja-JP"/>
+        </w:rPr>
+        <w:t>CTAS)</w:t>
+      </w:r>
+    </w:p>
+    <w:p>
+      <w:pPr>
+        <w:rPr>
+          <w:lang w:val="en-US" w:eastAsia="ja-JP"/>
+        </w:rPr>
+      </w:pPr>
+    </w:p>
+    <w:p>
+      <w:pPr>
+        <w:rPr>
+          <w:lang w:val="en-US" w:eastAsia="ja-JP"/>
+        </w:rPr>
+      </w:pPr>
+      <w:r>
+        <w:rPr>
+          <w:lang w:val="en-US" w:eastAsia="ja-JP"/>
+        </w:rPr>
+        <w:t>Persist these results into a table, this is a fairly common pattern in Hive and it is called Create Table As Select (</w:t>
+      </w:r>
+      <w:proofErr w:type="gramStart"/>
+      <w:r>
+        <w:rPr>
+          <w:lang w:val="en-US" w:eastAsia="ja-JP"/>
+        </w:rPr>
+        <w:t>CTAS )</w:t>
+      </w:r>
+      <w:proofErr w:type="gramEnd"/>
+      <w:r>
+        <w:rPr>
+          <w:lang w:val="en-US" w:eastAsia="ja-JP"/>
+        </w:rPr>
+        <w:t>.</w:t>
+      </w:r>
+    </w:p>
+    <w:p>
+      <w:pPr>
+        <w:rPr>
+          <w:lang w:val="en-US" w:eastAsia="ja-JP"/>
+        </w:rPr>
+      </w:pPr>
+    </w:p>
+    <w:p>
+      <w:pPr>
+        <w:pStyle w:val="Heading3"/>
+        <w:rPr>
+          <w:lang w:val="en-US" w:eastAsia="ja-JP"/>
+        </w:rPr>
+      </w:pPr>
+      <w:proofErr w:type="gramStart"/>
+      <w:r>
+        <w:rPr>
+          <w:lang w:val="en-US" w:eastAsia="ja-JP"/>
+        </w:rPr>
+        <w:t>command</w:t>
+      </w:r>
+      <w:proofErr w:type="gramEnd"/>
+      <w:r>
+        <w:rPr>
+          <w:lang w:val="en-US" w:eastAsia="ja-JP"/>
+        </w:rPr>
+        <w:t xml:space="preserve"> shell</w:t>
       </w:r>
     </w:p>
     <w:p>
@@ -850,35 +956,1098 @@
           <w:lang w:val="en-US" w:eastAsia="ja-JP"/>
         </w:rPr>
         <w:t>ready to enter commands and sql</w:t>
+      </w:r>
+    </w:p>
+    <w:p>
+      <w:pPr>
+        <w:rPr>
+          <w:lang w:val="en-US" w:eastAsia="ja-JP"/>
+        </w:rPr>
+      </w:pPr>
+      <w:r>
+        <w:rPr>
+          <w:lang w:val="en-US" w:eastAsia="ja-JP"/>
+        </w:rPr>
+        <w:t>hive</w:t>
+      </w:r>
+    </w:p>
+    <w:p>
+      <w:pPr>
+        <w:rPr>
+          <w:lang w:val="en-US" w:eastAsia="ja-JP"/>
+        </w:rPr>
+      </w:pPr>
+      <w:r>
+        <w:rPr>
+          <w:lang w:val="en-US" w:eastAsia="ja-JP"/>
+        </w:rPr>
+        <w:t>quit</w:t>
+      </w:r>
+    </w:p>
+    <w:p>
+      <w:pPr>
+        <w:pStyle w:val="Heading2"/>
+        <w:rPr>
+          <w:lang w:val="en-US" w:eastAsia="ja-JP"/>
+        </w:rPr>
+      </w:pPr>
+      <w:r>
+        <w:rPr>
+          <w:lang w:val="en-US" w:eastAsia="ja-JP"/>
+        </w:rPr>
+        <w:t>Pig</w:t>
+      </w:r>
+    </w:p>
+    <w:p>
+      <w:pPr>
+        <w:rPr>
+          <w:lang w:val="en-US" w:eastAsia="ja-JP"/>
+        </w:rPr>
+      </w:pPr>
+      <w:r>
+        <w:rPr>
+          <w:lang w:val="en-US" w:eastAsia="ja-JP"/>
+        </w:rPr>
+        <w:t>Pig is a high-level scripting language used with Apache Hadoop. Pig enables data workers to write complex data transformations without knowing Java.</w:t>
+      </w:r>
+    </w:p>
+    <w:p>
+      <w:pPr>
+        <w:rPr>
+          <w:lang w:val="en-US" w:eastAsia="ja-JP"/>
+        </w:rPr>
+      </w:pPr>
+      <w:r>
+        <w:rPr>
+          <w:lang w:val="en-US" w:eastAsia="ja-JP"/>
+        </w:rPr>
+        <w:t xml:space="preserve">Through the User Defined </w:t>
+      </w:r>
+      <w:proofErr w:type="gramStart"/>
+      <w:r>
+        <w:rPr>
+          <w:lang w:val="en-US" w:eastAsia="ja-JP"/>
+        </w:rPr>
+        <w:t>Functions(</w:t>
+      </w:r>
+      <w:proofErr w:type="gramEnd"/>
+      <w:r>
+        <w:rPr>
+          <w:lang w:val="en-US" w:eastAsia="ja-JP"/>
+        </w:rPr>
+        <w:t xml:space="preserve">UDF) facility in Pig, Pig can invoke code in many languages like </w:t>
+      </w:r>
+      <w:proofErr w:type="spellStart"/>
+      <w:r>
+        <w:rPr>
+          <w:lang w:val="en-US" w:eastAsia="ja-JP"/>
+        </w:rPr>
+        <w:t>JRuby</w:t>
+      </w:r>
+      <w:proofErr w:type="spellEnd"/>
+      <w:r>
+        <w:rPr>
+          <w:lang w:val="en-US" w:eastAsia="ja-JP"/>
+        </w:rPr>
+        <w:t xml:space="preserve">, </w:t>
+      </w:r>
+      <w:proofErr w:type="spellStart"/>
+      <w:r>
+        <w:rPr>
+          <w:lang w:val="en-US" w:eastAsia="ja-JP"/>
+        </w:rPr>
+        <w:t>Jython</w:t>
+      </w:r>
+      <w:proofErr w:type="spellEnd"/>
+      <w:r>
+        <w:rPr>
+          <w:lang w:val="en-US" w:eastAsia="ja-JP"/>
+        </w:rPr>
+        <w:t xml:space="preserve"> and Java. You can also embed Pig scripts in other languages. The result is that you can use Pig as a component to build larger and more complex applications that tackle real business problems.</w:t>
+      </w:r>
+    </w:p>
+    <w:p>
+      <w:pPr>
+        <w:rPr>
+          <w:lang w:val="en-US" w:eastAsia="ja-JP"/>
+        </w:rPr>
+      </w:pPr>
+      <w:r>
+        <w:rPr>
+          <w:lang w:val="en-US" w:eastAsia="ja-JP"/>
+        </w:rPr>
+        <w:t>Pig works with data from many sources, including structured and unstructured data, and store the results into the Hadoop Data File System.</w:t>
+      </w:r>
+    </w:p>
+    <w:p>
+      <w:pPr>
+        <w:rPr>
+          <w:lang w:val="en-US" w:eastAsia="ja-JP"/>
+        </w:rPr>
+      </w:pPr>
+      <w:r>
+        <w:rPr>
+          <w:lang w:val="en-US" w:eastAsia="ja-JP"/>
+        </w:rPr>
+        <w:t>Pig scripts are translated into a series of MapReduce jobs that are run on the Apache Hadoop cluster.</w:t>
+      </w:r>
+    </w:p>
+    <w:p>
+      <w:pPr>
+        <w:pStyle w:val="Heading3"/>
+        <w:rPr>
+          <w:lang w:val="en-US" w:eastAsia="ja-JP"/>
+        </w:rPr>
+      </w:pPr>
+      <w:proofErr w:type="spellStart"/>
+      <w:r>
+        <w:rPr>
+          <w:lang w:val="en-US" w:eastAsia="ja-JP"/>
+        </w:rPr>
+        <w:t>HCatLoader</w:t>
+      </w:r>
+      <w:proofErr w:type="spellEnd"/>
+    </w:p>
+    <w:p>
+      <w:pPr>
+        <w:rPr>
+          <w:lang w:val="en-US" w:eastAsia="ja-JP"/>
+        </w:rPr>
+      </w:pPr>
+      <w:proofErr w:type="spellStart"/>
+      <w:r>
+        <w:rPr>
+          <w:lang w:val="en-US" w:eastAsia="ja-JP"/>
+        </w:rPr>
+        <w:t>H</w:t>
+      </w:r>
+      <w:r>
+        <w:rPr>
+          <w:lang w:val="en-US" w:eastAsia="ja-JP"/>
+        </w:rPr>
+        <w:t>Catalog</w:t>
+      </w:r>
+      <w:proofErr w:type="spellEnd"/>
+      <w:r>
+        <w:rPr>
+          <w:lang w:val="en-US" w:eastAsia="ja-JP"/>
+        </w:rPr>
+        <w:t xml:space="preserve"> allows us to share schema across tools and users within our Hadoop environment. It also allows us to factor out schema and location information from our queries and scripts and centralize them in a common repository. Since it is in </w:t>
+      </w:r>
+      <w:proofErr w:type="spellStart"/>
+      <w:r>
+        <w:rPr>
+          <w:lang w:val="en-US" w:eastAsia="ja-JP"/>
+        </w:rPr>
+        <w:t>HCatalog</w:t>
+      </w:r>
+      <w:proofErr w:type="spellEnd"/>
+      <w:r>
+        <w:rPr>
+          <w:lang w:val="en-US" w:eastAsia="ja-JP"/>
+        </w:rPr>
+        <w:t xml:space="preserve"> we can use the </w:t>
+      </w:r>
+      <w:proofErr w:type="spellStart"/>
+      <w:proofErr w:type="gramStart"/>
+      <w:r>
+        <w:rPr>
+          <w:lang w:val="en-US" w:eastAsia="ja-JP"/>
+        </w:rPr>
+        <w:t>HCatLoader</w:t>
+      </w:r>
+      <w:proofErr w:type="spellEnd"/>
+      <w:r>
+        <w:rPr>
+          <w:lang w:val="en-US" w:eastAsia="ja-JP"/>
+        </w:rPr>
+        <w:t>(</w:t>
+      </w:r>
+      <w:proofErr w:type="gramEnd"/>
+      <w:r>
+        <w:rPr>
+          <w:lang w:val="en-US" w:eastAsia="ja-JP"/>
+        </w:rPr>
+        <w:t>) function. Pig allows us to give the table a name or alias and not have to worry about allocating space and defining the structure. We just have to worry about how we are processing the table.</w:t>
+      </w:r>
+    </w:p>
+    <w:p>
+      <w:pPr>
+        <w:rPr>
+          <w:lang w:val="en-US" w:eastAsia="ja-JP"/>
+        </w:rPr>
+      </w:pPr>
+    </w:p>
+    <w:p>
+      <w:pPr>
+        <w:rPr>
+          <w:lang w:val="en-US" w:eastAsia="ja-JP"/>
+        </w:rPr>
+      </w:pPr>
+      <w:r>
+        <w:rPr>
+          <w:lang w:val="en-US" w:eastAsia="ja-JP"/>
+        </w:rPr>
+        <w:t xml:space="preserve">a = LOAD 'geolocation' using </w:t>
+      </w:r>
+      <w:proofErr w:type="spellStart"/>
+      <w:proofErr w:type="gramStart"/>
+      <w:r>
+        <w:rPr>
+          <w:lang w:val="en-US" w:eastAsia="ja-JP"/>
+        </w:rPr>
+        <w:t>org.apache.hive.hcatalog.pig.HCatLoader</w:t>
+      </w:r>
+      <w:proofErr w:type="spellEnd"/>
+      <w:r>
+        <w:rPr>
+          <w:lang w:val="en-US" w:eastAsia="ja-JP"/>
+        </w:rPr>
+        <w:t>(</w:t>
+      </w:r>
+      <w:proofErr w:type="gramEnd"/>
+      <w:r>
+        <w:rPr>
+          <w:lang w:val="en-US" w:eastAsia="ja-JP"/>
+        </w:rPr>
+        <w:t>);</w:t>
+      </w:r>
+    </w:p>
+    <w:p>
+      <w:pPr>
+        <w:pStyle w:val="Heading3"/>
+        <w:rPr>
+          <w:lang w:val="en-US" w:eastAsia="ja-JP"/>
+        </w:rPr>
+      </w:pPr>
+      <w:r>
+        <w:rPr>
+          <w:lang w:val="en-US" w:eastAsia="ja-JP"/>
+        </w:rPr>
+        <w:t>Load from file</w:t>
+      </w:r>
+    </w:p>
+    <w:p>
+      <w:pPr>
+        <w:rPr>
+          <w:lang w:val="en-US" w:eastAsia="ja-JP"/>
+        </w:rPr>
+      </w:pPr>
+      <w:proofErr w:type="gramStart"/>
+      <w:r>
+        <w:rPr>
+          <w:lang w:val="en-US" w:eastAsia="ja-JP"/>
+        </w:rPr>
+        <w:t>batting</w:t>
+      </w:r>
+      <w:proofErr w:type="gramEnd"/>
+      <w:r>
+        <w:rPr>
+          <w:lang w:val="en-US" w:eastAsia="ja-JP"/>
+        </w:rPr>
+        <w:t xml:space="preserve"> = LOAD '/user/</w:t>
+      </w:r>
+      <w:proofErr w:type="spellStart"/>
+      <w:r>
+        <w:rPr>
+          <w:lang w:val="en-US" w:eastAsia="ja-JP"/>
+        </w:rPr>
+        <w:t>maria_dev</w:t>
+      </w:r>
+      <w:proofErr w:type="spellEnd"/>
+      <w:r>
+        <w:rPr>
+          <w:lang w:val="en-US" w:eastAsia="ja-JP"/>
+        </w:rPr>
+        <w:t xml:space="preserve">/Batting.csv' USING </w:t>
+      </w:r>
+      <w:proofErr w:type="spellStart"/>
+      <w:r>
+        <w:rPr>
+          <w:lang w:val="en-US" w:eastAsia="ja-JP"/>
+        </w:rPr>
+        <w:t>PigStorage</w:t>
+      </w:r>
+      <w:proofErr w:type="spellEnd"/>
+      <w:r>
+        <w:rPr>
+          <w:lang w:val="en-US" w:eastAsia="ja-JP"/>
+        </w:rPr>
+        <w:t>(',');</w:t>
+      </w:r>
+    </w:p>
+    <w:p>
+      <w:pPr>
+        <w:pStyle w:val="Heading3"/>
+        <w:rPr>
+          <w:lang w:val="en-US" w:eastAsia="ja-JP"/>
+        </w:rPr>
+      </w:pPr>
+      <w:r>
+        <w:rPr>
+          <w:lang w:val="en-US" w:eastAsia="ja-JP"/>
+        </w:rPr>
+        <w:t xml:space="preserve">Relational </w:t>
+      </w:r>
+      <w:proofErr w:type="spellStart"/>
+      <w:r>
+        <w:rPr>
+          <w:lang w:val="en-US" w:eastAsia="ja-JP"/>
+        </w:rPr>
+        <w:t>Operators</w:t>
+      </w:r>
+      <w:proofErr w:type="gramStart"/>
+      <w:r>
+        <w:rPr>
+          <w:lang w:val="en-US" w:eastAsia="ja-JP"/>
+        </w:rPr>
+        <w:t>:Filter</w:t>
+      </w:r>
+      <w:proofErr w:type="spellEnd"/>
+      <w:proofErr w:type="gramEnd"/>
+    </w:p>
+    <w:p>
+      <w:pPr>
+        <w:rPr>
+          <w:lang w:val="en-US" w:eastAsia="ja-JP"/>
+        </w:rPr>
+      </w:pPr>
+      <w:r>
+        <w:rPr>
+          <w:lang w:val="en-US" w:eastAsia="ja-JP"/>
+        </w:rPr>
+        <w:t xml:space="preserve">b = filter a by </w:t>
+      </w:r>
+      <w:proofErr w:type="gramStart"/>
+      <w:r>
+        <w:rPr>
+          <w:lang w:val="en-US" w:eastAsia="ja-JP"/>
+        </w:rPr>
+        <w:t>event !</w:t>
+      </w:r>
+      <w:proofErr w:type="gramEnd"/>
+      <w:r>
+        <w:rPr>
+          <w:lang w:val="en-US" w:eastAsia="ja-JP"/>
+        </w:rPr>
+        <w:t>= 'normal';</w:t>
+      </w:r>
+    </w:p>
+    <w:p>
+      <w:pPr>
+        <w:rPr>
+          <w:lang w:val="en-US" w:eastAsia="ja-JP"/>
+        </w:rPr>
+      </w:pPr>
+    </w:p>
+    <w:p>
+      <w:pPr>
+        <w:pStyle w:val="Heading3"/>
+        <w:rPr>
+          <w:lang w:val="en-US" w:eastAsia="ja-JP"/>
+        </w:rPr>
+      </w:pPr>
+      <w:r>
+        <w:rPr>
+          <w:lang w:val="en-US" w:eastAsia="ja-JP"/>
+        </w:rPr>
+        <w:t xml:space="preserve">Relational </w:t>
+      </w:r>
+      <w:proofErr w:type="spellStart"/>
+      <w:r>
+        <w:rPr>
+          <w:lang w:val="en-US" w:eastAsia="ja-JP"/>
+        </w:rPr>
+        <w:t>Operators</w:t>
+      </w:r>
+      <w:proofErr w:type="gramStart"/>
+      <w:r>
+        <w:rPr>
+          <w:lang w:val="en-US" w:eastAsia="ja-JP"/>
+        </w:rPr>
+        <w:t>:FOREACH</w:t>
+      </w:r>
+      <w:proofErr w:type="spellEnd"/>
+      <w:proofErr w:type="gramEnd"/>
+    </w:p>
+    <w:p>
+      <w:pPr>
+        <w:rPr>
+          <w:lang w:val="en-US" w:eastAsia="ja-JP"/>
+        </w:rPr>
+      </w:pPr>
+      <w:r>
+        <w:rPr>
+          <w:lang w:val="en-US" w:eastAsia="ja-JP"/>
+        </w:rPr>
+        <w:t xml:space="preserve">c = FOREACH b GENERATE </w:t>
+      </w:r>
+      <w:proofErr w:type="spellStart"/>
+      <w:r>
+        <w:rPr>
+          <w:lang w:val="en-US" w:eastAsia="ja-JP"/>
+        </w:rPr>
+        <w:t>driverid</w:t>
+      </w:r>
+      <w:proofErr w:type="spellEnd"/>
+      <w:r>
+        <w:rPr>
+          <w:lang w:val="en-US" w:eastAsia="ja-JP"/>
+        </w:rPr>
+        <w:t>, event, (</w:t>
+      </w:r>
+      <w:proofErr w:type="spellStart"/>
+      <w:r>
+        <w:rPr>
+          <w:lang w:val="en-US" w:eastAsia="ja-JP"/>
+        </w:rPr>
+        <w:t>int</w:t>
+      </w:r>
+      <w:proofErr w:type="spellEnd"/>
+      <w:r>
+        <w:rPr>
+          <w:lang w:val="en-US" w:eastAsia="ja-JP"/>
+        </w:rPr>
+        <w:t xml:space="preserve">) '1' as </w:t>
+      </w:r>
+      <w:proofErr w:type="spellStart"/>
+      <w:r>
+        <w:rPr>
+          <w:lang w:val="en-US" w:eastAsia="ja-JP"/>
+        </w:rPr>
+        <w:t>occurance</w:t>
+      </w:r>
+      <w:proofErr w:type="spellEnd"/>
+      <w:r>
+        <w:rPr>
+          <w:lang w:val="en-US" w:eastAsia="ja-JP"/>
+        </w:rPr>
+        <w:t>;</w:t>
+      </w:r>
+    </w:p>
+    <w:p>
+      <w:pPr>
+        <w:rPr>
+          <w:lang w:val="en-US" w:eastAsia="ja-JP"/>
+        </w:rPr>
+      </w:pPr>
+      <w:proofErr w:type="gramStart"/>
+      <w:r>
+        <w:rPr>
+          <w:lang w:val="en-US" w:eastAsia="ja-JP"/>
+        </w:rPr>
+        <w:t>add</w:t>
+      </w:r>
+      <w:proofErr w:type="gramEnd"/>
+      <w:r>
+        <w:rPr>
+          <w:lang w:val="en-US" w:eastAsia="ja-JP"/>
+        </w:rPr>
+        <w:t xml:space="preserve"> ‘1’ to every row</w:t>
+      </w:r>
+      <w:r>
+        <w:rPr>
+          <w:lang w:val="en-US" w:eastAsia="ja-JP"/>
+        </w:rPr>
+        <w:t xml:space="preserve"> for 1 column</w:t>
+      </w:r>
+    </w:p>
+    <w:p>
+      <w:pPr>
+        <w:pStyle w:val="Heading3"/>
+        <w:rPr>
+          <w:lang w:val="en-US" w:eastAsia="ja-JP"/>
+        </w:rPr>
+      </w:pPr>
+      <w:r>
+        <w:rPr>
+          <w:lang w:val="en-US" w:eastAsia="ja-JP"/>
+        </w:rPr>
+        <w:t xml:space="preserve">Relational </w:t>
+      </w:r>
+      <w:proofErr w:type="spellStart"/>
+      <w:r>
+        <w:rPr>
+          <w:lang w:val="en-US" w:eastAsia="ja-JP"/>
+        </w:rPr>
+        <w:t>Operators</w:t>
+      </w:r>
+      <w:proofErr w:type="gramStart"/>
+      <w:r>
+        <w:rPr>
+          <w:lang w:val="en-US" w:eastAsia="ja-JP"/>
+        </w:rPr>
+        <w:t>:Join</w:t>
+      </w:r>
+      <w:proofErr w:type="spellEnd"/>
+      <w:proofErr w:type="gramEnd"/>
+    </w:p>
+    <w:p>
+      <w:pPr>
+        <w:rPr>
+          <w:lang w:val="en-US" w:eastAsia="ja-JP"/>
+        </w:rPr>
+      </w:pPr>
+      <w:r>
+        <w:rPr>
+          <w:lang w:val="en-US" w:eastAsia="ja-JP"/>
+        </w:rPr>
+        <w:t xml:space="preserve">h = join e by </w:t>
+      </w:r>
+      <w:proofErr w:type="spellStart"/>
+      <w:r>
+        <w:rPr>
+          <w:lang w:val="en-US" w:eastAsia="ja-JP"/>
+        </w:rPr>
+        <w:t>driverid</w:t>
+      </w:r>
+      <w:proofErr w:type="spellEnd"/>
+      <w:r>
+        <w:rPr>
+          <w:lang w:val="en-US" w:eastAsia="ja-JP"/>
+        </w:rPr>
+        <w:t xml:space="preserve">, g by </w:t>
+      </w:r>
+      <w:proofErr w:type="spellStart"/>
+      <w:r>
+        <w:rPr>
+          <w:lang w:val="en-US" w:eastAsia="ja-JP"/>
+        </w:rPr>
+        <w:t>driverid</w:t>
+      </w:r>
+      <w:proofErr w:type="spellEnd"/>
+      <w:r>
+        <w:rPr>
+          <w:lang w:val="en-US" w:eastAsia="ja-JP"/>
+        </w:rPr>
+        <w:t>;</w:t>
+      </w:r>
+    </w:p>
+    <w:p>
+      <w:pPr>
+        <w:pStyle w:val="Heading3"/>
+        <w:rPr>
+          <w:lang w:val="en-US" w:eastAsia="ja-JP"/>
+        </w:rPr>
+      </w:pPr>
+      <w:r>
+        <w:rPr>
+          <w:lang w:val="en-US" w:eastAsia="ja-JP"/>
+        </w:rPr>
+        <w:t>Store data</w:t>
+      </w:r>
+    </w:p>
+    <w:p>
+      <w:pPr>
+        <w:rPr>
+          <w:lang w:val="en-US" w:eastAsia="ja-JP"/>
+        </w:rPr>
+      </w:pPr>
+      <w:proofErr w:type="gramStart"/>
+      <w:r>
+        <w:rPr>
+          <w:lang w:val="en-US" w:eastAsia="ja-JP"/>
+        </w:rPr>
+        <w:t>store</w:t>
+      </w:r>
+      <w:proofErr w:type="gramEnd"/>
+      <w:r>
+        <w:rPr>
+          <w:lang w:val="en-US" w:eastAsia="ja-JP"/>
+        </w:rPr>
+        <w:t xml:space="preserve"> </w:t>
+      </w:r>
+      <w:proofErr w:type="spellStart"/>
+      <w:r>
+        <w:rPr>
+          <w:lang w:val="en-US" w:eastAsia="ja-JP"/>
+        </w:rPr>
+        <w:t>final_data</w:t>
+      </w:r>
+      <w:proofErr w:type="spellEnd"/>
+      <w:r>
+        <w:rPr>
+          <w:lang w:val="en-US" w:eastAsia="ja-JP"/>
+        </w:rPr>
+        <w:t xml:space="preserve"> into '</w:t>
+      </w:r>
+      <w:proofErr w:type="spellStart"/>
+      <w:r>
+        <w:rPr>
+          <w:lang w:val="en-US" w:eastAsia="ja-JP"/>
+        </w:rPr>
+        <w:t>riskfactor</w:t>
+      </w:r>
+      <w:proofErr w:type="spellEnd"/>
+      <w:r>
+        <w:rPr>
+          <w:lang w:val="en-US" w:eastAsia="ja-JP"/>
+        </w:rPr>
+        <w:t xml:space="preserve">' using </w:t>
+      </w:r>
+      <w:proofErr w:type="spellStart"/>
+      <w:r>
+        <w:rPr>
+          <w:lang w:val="en-US" w:eastAsia="ja-JP"/>
+        </w:rPr>
+        <w:t>org.apache.hive.hcatalog.pig.HCatStorer</w:t>
+      </w:r>
+      <w:proofErr w:type="spellEnd"/>
+      <w:r>
+        <w:rPr>
+          <w:lang w:val="en-US" w:eastAsia="ja-JP"/>
+        </w:rPr>
+        <w:t>();</w:t>
+      </w:r>
+    </w:p>
+    <w:p>
+      <w:pPr>
+        <w:rPr>
+          <w:lang w:val="en-US" w:eastAsia="ja-JP"/>
+        </w:rPr>
+      </w:pPr>
+      <w:proofErr w:type="gramStart"/>
+      <w:r>
+        <w:rPr>
+          <w:lang w:val="en-US" w:eastAsia="ja-JP"/>
+        </w:rPr>
+        <w:t>store</w:t>
+      </w:r>
+      <w:proofErr w:type="gramEnd"/>
+      <w:r>
+        <w:rPr>
+          <w:lang w:val="en-US" w:eastAsia="ja-JP"/>
+        </w:rPr>
+        <w:t xml:space="preserve"> data into file</w:t>
+      </w:r>
+    </w:p>
+    <w:p>
+      <w:pPr>
+        <w:rPr>
+          <w:lang w:val="en-US" w:eastAsia="ja-JP"/>
+        </w:rPr>
+      </w:pPr>
+      <w:r>
+        <w:rPr>
+          <w:lang w:val="en-US" w:eastAsia="ja-JP"/>
+        </w:rPr>
+        <w:t xml:space="preserve">STORE </w:t>
+      </w:r>
+      <w:proofErr w:type="spellStart"/>
+      <w:r>
+        <w:rPr>
+          <w:lang w:val="en-US" w:eastAsia="ja-JP"/>
+        </w:rPr>
+        <w:t>movies_greater_than_three_point_five</w:t>
+      </w:r>
+      <w:proofErr w:type="spellEnd"/>
+      <w:r>
+        <w:rPr>
+          <w:lang w:val="en-US" w:eastAsia="ja-JP"/>
+        </w:rPr>
+        <w:t xml:space="preserve"> </w:t>
+      </w:r>
+      <w:proofErr w:type="gramStart"/>
+      <w:r>
+        <w:rPr>
+          <w:lang w:val="en-US" w:eastAsia="ja-JP"/>
+        </w:rPr>
+        <w:t>INTO  '</w:t>
+      </w:r>
+      <w:proofErr w:type="gramEnd"/>
+      <w:r>
+        <w:rPr>
+          <w:lang w:val="en-US" w:eastAsia="ja-JP"/>
+        </w:rPr>
+        <w:t>/user/</w:t>
+      </w:r>
+      <w:proofErr w:type="spellStart"/>
+      <w:r>
+        <w:rPr>
+          <w:lang w:val="en-US" w:eastAsia="ja-JP"/>
+        </w:rPr>
+        <w:t>hadoop</w:t>
+      </w:r>
+      <w:proofErr w:type="spellEnd"/>
+      <w:r>
+        <w:rPr>
+          <w:lang w:val="en-US" w:eastAsia="ja-JP"/>
+        </w:rPr>
+        <w:t>/</w:t>
+      </w:r>
+      <w:proofErr w:type="spellStart"/>
+      <w:r>
+        <w:rPr>
+          <w:lang w:val="en-US" w:eastAsia="ja-JP"/>
+        </w:rPr>
+        <w:t>movies_greater_than_three_point_five</w:t>
+      </w:r>
+      <w:proofErr w:type="spellEnd"/>
+      <w:r>
+        <w:rPr>
+          <w:lang w:val="en-US" w:eastAsia="ja-JP"/>
+        </w:rPr>
+        <w:t xml:space="preserve">' USING </w:t>
+      </w:r>
+      <w:proofErr w:type="spellStart"/>
+      <w:r>
+        <w:rPr>
+          <w:lang w:val="en-US" w:eastAsia="ja-JP"/>
+        </w:rPr>
+        <w:t>PigStorage</w:t>
+      </w:r>
+      <w:proofErr w:type="spellEnd"/>
+      <w:r>
+        <w:rPr>
+          <w:lang w:val="en-US" w:eastAsia="ja-JP"/>
+        </w:rPr>
+        <w:t xml:space="preserve"> (',');</w:t>
       </w:r>
       <w:bookmarkStart w:id="1" w:name="_GoBack"/>
       <w:bookmarkEnd w:id="1"/>
     </w:p>
     <w:p>
       <w:pPr>
-        <w:rPr>
-          <w:lang w:val="en-US" w:eastAsia="ja-JP"/>
-        </w:rPr>
-      </w:pPr>
-      <w:r>
-        <w:rPr>
-          <w:lang w:val="en-US" w:eastAsia="ja-JP"/>
-        </w:rPr>
-        <w:t>hive</w:t>
-      </w:r>
-    </w:p>
-    <w:p>
-      <w:pPr>
-        <w:rPr>
-          <w:lang w:val="en-US" w:eastAsia="ja-JP"/>
-        </w:rPr>
-      </w:pPr>
-      <w:r>
-        <w:rPr>
-          <w:lang w:val="en-US" w:eastAsia="ja-JP"/>
-        </w:rPr>
-        <w:t>quit</w:t>
-      </w:r>
+        <w:pStyle w:val="Heading3"/>
+        <w:rPr>
+          <w:lang w:val="en-US" w:eastAsia="ja-JP"/>
+        </w:rPr>
+      </w:pPr>
+      <w:proofErr w:type="gramStart"/>
+      <w:r>
+        <w:rPr>
+          <w:lang w:val="en-US" w:eastAsia="ja-JP"/>
+        </w:rPr>
+        <w:lastRenderedPageBreak/>
+        <w:t>add</w:t>
+      </w:r>
+      <w:proofErr w:type="gramEnd"/>
+      <w:r>
+        <w:rPr>
+          <w:lang w:val="en-US" w:eastAsia="ja-JP"/>
+        </w:rPr>
+        <w:t xml:space="preserve"> arguments </w:t>
+      </w:r>
+    </w:p>
+    <w:p>
+      <w:pPr>
+        <w:rPr>
+          <w:lang w:val="en-US" w:eastAsia="ja-JP"/>
+        </w:rPr>
+      </w:pPr>
+      <w:r>
+        <w:rPr>
+          <w:lang w:val="en-US" w:eastAsia="ja-JP"/>
+        </w:rPr>
+        <w:t>-</w:t>
+      </w:r>
+      <w:proofErr w:type="spellStart"/>
+      <w:r>
+        <w:rPr>
+          <w:lang w:val="en-US" w:eastAsia="ja-JP"/>
+        </w:rPr>
+        <w:t>useHCatalog</w:t>
+      </w:r>
+      <w:proofErr w:type="spellEnd"/>
+      <w:r>
+        <w:rPr>
+          <w:lang w:val="en-US" w:eastAsia="ja-JP"/>
+        </w:rPr>
+        <w:t xml:space="preserve">, this will allow to use </w:t>
+      </w:r>
+      <w:proofErr w:type="spellStart"/>
+      <w:r>
+        <w:rPr>
+          <w:lang w:val="en-US" w:eastAsia="ja-JP"/>
+        </w:rPr>
+        <w:t>HCatLoader</w:t>
+      </w:r>
+      <w:proofErr w:type="spellEnd"/>
+      <w:r>
+        <w:rPr>
+          <w:lang w:val="en-US" w:eastAsia="ja-JP"/>
+        </w:rPr>
+        <w:t xml:space="preserve"> and </w:t>
+      </w:r>
+      <w:proofErr w:type="spellStart"/>
+      <w:r>
+        <w:rPr>
+          <w:lang w:val="en-US" w:eastAsia="ja-JP"/>
+        </w:rPr>
+        <w:t>HCatStorer</w:t>
+      </w:r>
+      <w:proofErr w:type="spellEnd"/>
+    </w:p>
+    <w:p>
+      <w:pPr>
+        <w:rPr>
+          <w:lang w:val="en-US" w:eastAsia="ja-JP"/>
+        </w:rPr>
+      </w:pPr>
+    </w:p>
+    <w:p>
+      <w:pPr>
+        <w:pStyle w:val="Heading3"/>
+        <w:rPr>
+          <w:lang w:val="en-US" w:eastAsia="ja-JP"/>
+        </w:rPr>
+      </w:pPr>
+      <w:r>
+        <w:rPr>
+          <w:lang w:val="en-US" w:eastAsia="ja-JP"/>
+        </w:rPr>
+        <w:t>Compare Pig with Hive</w:t>
+      </w:r>
+    </w:p>
+    <w:p>
+      <w:pPr>
+        <w:rPr>
+          <w:lang w:val="en-US" w:eastAsia="ja-JP"/>
+        </w:rPr>
+      </w:pPr>
+      <w:r>
+        <w:rPr>
+          <w:lang w:val="en-US" w:eastAsia="ja-JP"/>
+        </w:rPr>
+        <w:t xml:space="preserve">Pig is pipe lined, while Hive is more like SQL, </w:t>
+      </w:r>
+      <w:proofErr w:type="spellStart"/>
+      <w:r>
+        <w:rPr>
+          <w:lang w:val="en-US" w:eastAsia="ja-JP"/>
+        </w:rPr>
+        <w:t>decalarative</w:t>
+      </w:r>
+      <w:proofErr w:type="spellEnd"/>
+    </w:p>
+    <w:p>
+      <w:pPr>
+        <w:pStyle w:val="Heading3"/>
+        <w:rPr>
+          <w:lang w:val="en-US" w:eastAsia="ja-JP"/>
+        </w:rPr>
+      </w:pPr>
+      <w:r>
+        <w:rPr>
+          <w:lang w:val="en-US" w:eastAsia="ja-JP"/>
+        </w:rPr>
+        <w:t xml:space="preserve">Using </w:t>
+      </w:r>
+      <w:proofErr w:type="spellStart"/>
+      <w:r>
+        <w:rPr>
+          <w:lang w:val="en-US" w:eastAsia="ja-JP"/>
+        </w:rPr>
+        <w:t>Tez</w:t>
+      </w:r>
+      <w:proofErr w:type="spellEnd"/>
+    </w:p>
+    <w:p>
+      <w:pPr>
+        <w:rPr>
+          <w:lang w:val="en-US" w:eastAsia="ja-JP"/>
+        </w:rPr>
+      </w:pPr>
+      <w:r>
+        <w:rPr>
+          <w:lang w:val="en-US" w:eastAsia="ja-JP"/>
+        </w:rPr>
+        <w:t xml:space="preserve">Pig scripts can be executed just using MapReduce engine or using </w:t>
+      </w:r>
+      <w:proofErr w:type="spellStart"/>
+      <w:r>
+        <w:rPr>
+          <w:lang w:val="en-US" w:eastAsia="ja-JP"/>
+        </w:rPr>
+        <w:t>Tez</w:t>
+      </w:r>
+      <w:proofErr w:type="spellEnd"/>
+      <w:r>
+        <w:rPr>
+          <w:lang w:val="en-US" w:eastAsia="ja-JP"/>
+        </w:rPr>
+        <w:t xml:space="preserve"> which is much faster</w:t>
+      </w:r>
+    </w:p>
+    <w:p>
+      <w:pPr>
+        <w:rPr>
+          <w:lang w:val="en-US" w:eastAsia="ja-JP"/>
+        </w:rPr>
+      </w:pPr>
+    </w:p>
+    <w:p>
+      <w:pPr>
+        <w:rPr>
+          <w:lang w:val="en-US" w:eastAsia="ja-JP"/>
+        </w:rPr>
+      </w:pPr>
+      <w:r>
+        <w:rPr>
+          <w:lang w:val="en-US" w:eastAsia="ja-JP"/>
+        </w:rPr>
+        <w:t xml:space="preserve">2016-06-07 02:35:17,813 [main] </w:t>
+      </w:r>
+      <w:proofErr w:type="gramStart"/>
+      <w:r>
+        <w:rPr>
+          <w:lang w:val="en-US" w:eastAsia="ja-JP"/>
+        </w:rPr>
+        <w:t xml:space="preserve">INFO  </w:t>
+      </w:r>
+      <w:proofErr w:type="spellStart"/>
+      <w:r>
+        <w:rPr>
+          <w:lang w:val="en-US" w:eastAsia="ja-JP"/>
+        </w:rPr>
+        <w:t>org.apache.pig.Main</w:t>
+      </w:r>
+      <w:proofErr w:type="spellEnd"/>
+      <w:proofErr w:type="gramEnd"/>
+      <w:r>
+        <w:rPr>
+          <w:lang w:val="en-US" w:eastAsia="ja-JP"/>
+        </w:rPr>
+        <w:t xml:space="preserve"> - Pig script completed in 1 minute, 58 seconds and 465 milliseconds (118465 </w:t>
+      </w:r>
+      <w:proofErr w:type="spellStart"/>
+      <w:r>
+        <w:rPr>
+          <w:lang w:val="en-US" w:eastAsia="ja-JP"/>
+        </w:rPr>
+        <w:t>ms</w:t>
+      </w:r>
+      <w:proofErr w:type="spellEnd"/>
+      <w:r>
+        <w:rPr>
+          <w:lang w:val="en-US" w:eastAsia="ja-JP"/>
+        </w:rPr>
+        <w:t>)</w:t>
+      </w:r>
+    </w:p>
+    <w:p>
+      <w:pPr>
+        <w:rPr>
+          <w:lang w:val="en-US" w:eastAsia="ja-JP"/>
+        </w:rPr>
+      </w:pPr>
+    </w:p>
+    <w:p>
+      <w:pPr>
+        <w:rPr>
+          <w:lang w:val="en-US" w:eastAsia="ja-JP"/>
+        </w:rPr>
+      </w:pPr>
+      <w:r>
+        <w:rPr>
+          <w:lang w:val="en-US" w:eastAsia="ja-JP"/>
+        </w:rPr>
+        <w:t xml:space="preserve">Under </w:t>
+      </w:r>
+      <w:proofErr w:type="spellStart"/>
+      <w:r>
+        <w:rPr>
+          <w:lang w:val="en-US" w:eastAsia="ja-JP"/>
+        </w:rPr>
+        <w:t>Tez</w:t>
+      </w:r>
+      <w:proofErr w:type="spellEnd"/>
+    </w:p>
+    <w:p>
+      <w:pPr>
+        <w:rPr>
+          <w:lang w:val="en-US" w:eastAsia="ja-JP"/>
+        </w:rPr>
+      </w:pPr>
+      <w:r>
+        <w:rPr>
+          <w:lang w:val="en-US" w:eastAsia="ja-JP"/>
+        </w:rPr>
+        <w:t xml:space="preserve">2016-06-07 02:38:56,312 [main] </w:t>
+      </w:r>
+      <w:proofErr w:type="gramStart"/>
+      <w:r>
+        <w:rPr>
+          <w:lang w:val="en-US" w:eastAsia="ja-JP"/>
+        </w:rPr>
+        <w:t xml:space="preserve">INFO  </w:t>
+      </w:r>
+      <w:proofErr w:type="spellStart"/>
+      <w:r>
+        <w:rPr>
+          <w:lang w:val="en-US" w:eastAsia="ja-JP"/>
+        </w:rPr>
+        <w:t>org.apache.pig.Main</w:t>
+      </w:r>
+      <w:proofErr w:type="spellEnd"/>
+      <w:proofErr w:type="gramEnd"/>
+      <w:r>
+        <w:rPr>
+          <w:lang w:val="en-US" w:eastAsia="ja-JP"/>
+        </w:rPr>
+        <w:t xml:space="preserve"> - Pig script completed in 46 seconds and 608 milliseconds (46608 </w:t>
+      </w:r>
+      <w:proofErr w:type="spellStart"/>
+      <w:r>
+        <w:rPr>
+          <w:lang w:val="en-US" w:eastAsia="ja-JP"/>
+        </w:rPr>
+        <w:t>ms</w:t>
+      </w:r>
+      <w:proofErr w:type="spellEnd"/>
+      <w:r>
+        <w:rPr>
+          <w:lang w:val="en-US" w:eastAsia="ja-JP"/>
+        </w:rPr>
+        <w:t>)</w:t>
+      </w:r>
+    </w:p>
+    <w:p>
+      <w:pPr>
+        <w:pStyle w:val="Heading3"/>
+        <w:rPr>
+          <w:lang w:val="en-US" w:eastAsia="ja-JP"/>
+        </w:rPr>
+      </w:pPr>
+      <w:r>
+        <w:rPr>
+          <w:lang w:val="en-US" w:eastAsia="ja-JP"/>
+        </w:rPr>
+        <w:t>Pig Grunt Shell</w:t>
+      </w:r>
+    </w:p>
+    <w:p>
+      <w:pPr>
+        <w:rPr>
+          <w:lang w:val="en-US" w:eastAsia="ja-JP"/>
+        </w:rPr>
+      </w:pPr>
+      <w:r>
+        <w:rPr>
+          <w:lang w:val="en-US" w:eastAsia="ja-JP"/>
+        </w:rPr>
+        <w:t>You can enter pig scripts into Gig Grunt Shell</w:t>
+      </w:r>
+    </w:p>
+    <w:p>
+      <w:pPr>
+        <w:rPr>
+          <w:lang w:val="en-US" w:eastAsia="ja-JP"/>
+        </w:rPr>
+      </w:pPr>
+      <w:r>
+        <w:rPr>
+          <w:lang w:val="en-US" w:eastAsia="ja-JP"/>
+        </w:rPr>
+        <w:t>Enter Pig under command shell you will get grunt&gt;</w:t>
+      </w:r>
+    </w:p>
+    <w:p>
+      <w:pPr>
+        <w:rPr>
+          <w:lang w:val="en-US" w:eastAsia="ja-JP"/>
+        </w:rPr>
+      </w:pPr>
     </w:p>
     <w:p>
       <w:pPr>
@@ -1131,20 +2300,691 @@
         <w:rPr>
           <w:lang w:val="en-US" w:eastAsia="ja-JP"/>
         </w:rPr>
+        <w:t xml:space="preserve"> ~]$ </w:t>
+      </w:r>
+      <w:proofErr w:type="spellStart"/>
+      <w:proofErr w:type="gramStart"/>
+      <w:r>
+        <w:rPr>
+          <w:lang w:val="en-US" w:eastAsia="ja-JP"/>
+        </w:rPr>
+        <w:t>sqoop</w:t>
+      </w:r>
+      <w:proofErr w:type="spellEnd"/>
+      <w:proofErr w:type="gramEnd"/>
+      <w:r>
+        <w:rPr>
+          <w:lang w:val="en-US" w:eastAsia="ja-JP"/>
+        </w:rPr>
+        <w:t xml:space="preserve"> import-all-tables \</w:t>
+      </w:r>
+    </w:p>
+    <w:p>
+      <w:pPr>
+        <w:rPr>
+          <w:lang w:val="en-US" w:eastAsia="ja-JP"/>
+        </w:rPr>
+      </w:pPr>
+      <w:r>
+        <w:rPr>
+          <w:lang w:val="en-US" w:eastAsia="ja-JP"/>
+        </w:rPr>
+        <w:t xml:space="preserve">    -m 1 \</w:t>
+      </w:r>
+    </w:p>
+    <w:p>
+      <w:pPr>
+        <w:rPr>
+          <w:lang w:val="en-US" w:eastAsia="ja-JP"/>
+        </w:rPr>
+      </w:pPr>
+      <w:r>
+        <w:rPr>
+          <w:lang w:val="en-US" w:eastAsia="ja-JP"/>
+        </w:rPr>
+        <w:t xml:space="preserve">    --connect </w:t>
+      </w:r>
+      <w:proofErr w:type="spellStart"/>
+      <w:r>
+        <w:rPr>
+          <w:lang w:val="en-US" w:eastAsia="ja-JP"/>
+        </w:rPr>
+        <w:t>jdbc</w:t>
+      </w:r>
+      <w:proofErr w:type="gramStart"/>
+      <w:r>
+        <w:rPr>
+          <w:lang w:val="en-US" w:eastAsia="ja-JP"/>
+        </w:rPr>
+        <w:t>:mysql</w:t>
+      </w:r>
+      <w:proofErr w:type="spellEnd"/>
+      <w:proofErr w:type="gramEnd"/>
+      <w:r>
+        <w:rPr>
+          <w:lang w:val="en-US" w:eastAsia="ja-JP"/>
+        </w:rPr>
+        <w:t>://quickstart:3306/</w:t>
+      </w:r>
+      <w:proofErr w:type="spellStart"/>
+      <w:r>
+        <w:rPr>
+          <w:lang w:val="en-US" w:eastAsia="ja-JP"/>
+        </w:rPr>
+        <w:t>retail_db</w:t>
+      </w:r>
+      <w:proofErr w:type="spellEnd"/>
+      <w:r>
+        <w:rPr>
+          <w:lang w:val="en-US" w:eastAsia="ja-JP"/>
+        </w:rPr>
+        <w:t xml:space="preserve"> \</w:t>
+      </w:r>
+    </w:p>
+    <w:p>
+      <w:pPr>
+        <w:rPr>
+          <w:lang w:val="en-US" w:eastAsia="ja-JP"/>
+        </w:rPr>
+      </w:pPr>
+      <w:r>
+        <w:rPr>
+          <w:lang w:val="en-US" w:eastAsia="ja-JP"/>
+        </w:rPr>
+        <w:t xml:space="preserve">    --username=</w:t>
+      </w:r>
+      <w:proofErr w:type="spellStart"/>
+      <w:r>
+        <w:rPr>
+          <w:lang w:val="en-US" w:eastAsia="ja-JP"/>
+        </w:rPr>
+        <w:t>retail_dba</w:t>
+      </w:r>
+      <w:proofErr w:type="spellEnd"/>
+      <w:r>
+        <w:rPr>
+          <w:lang w:val="en-US" w:eastAsia="ja-JP"/>
+        </w:rPr>
+        <w:t xml:space="preserve"> \</w:t>
+      </w:r>
+    </w:p>
+    <w:p>
+      <w:pPr>
+        <w:rPr>
+          <w:lang w:val="en-US" w:eastAsia="ja-JP"/>
+        </w:rPr>
+      </w:pPr>
+      <w:r>
+        <w:rPr>
+          <w:lang w:val="en-US" w:eastAsia="ja-JP"/>
+        </w:rPr>
+        <w:t xml:space="preserve">    --password=</w:t>
+      </w:r>
+      <w:proofErr w:type="spellStart"/>
+      <w:r>
+        <w:rPr>
+          <w:lang w:val="en-US" w:eastAsia="ja-JP"/>
+        </w:rPr>
+        <w:t>cloudera</w:t>
+      </w:r>
+      <w:proofErr w:type="spellEnd"/>
+      <w:r>
+        <w:rPr>
+          <w:lang w:val="en-US" w:eastAsia="ja-JP"/>
+        </w:rPr>
+        <w:t xml:space="preserve"> \</w:t>
+      </w:r>
+    </w:p>
+    <w:p>
+      <w:pPr>
+        <w:rPr>
+          <w:lang w:val="en-US" w:eastAsia="ja-JP"/>
+        </w:rPr>
+      </w:pPr>
+      <w:r>
+        <w:rPr>
+          <w:lang w:val="en-US" w:eastAsia="ja-JP"/>
+        </w:rPr>
+        <w:t xml:space="preserve">    --compression-codec=snappy \</w:t>
+      </w:r>
+    </w:p>
+    <w:p>
+      <w:pPr>
+        <w:rPr>
+          <w:lang w:val="en-US" w:eastAsia="ja-JP"/>
+        </w:rPr>
+      </w:pPr>
+      <w:r>
+        <w:rPr>
+          <w:lang w:val="en-US" w:eastAsia="ja-JP"/>
+        </w:rPr>
+        <w:t xml:space="preserve">    --as-</w:t>
+      </w:r>
+      <w:proofErr w:type="spellStart"/>
+      <w:r>
+        <w:rPr>
+          <w:lang w:val="en-US" w:eastAsia="ja-JP"/>
+        </w:rPr>
+        <w:t>parquetfile</w:t>
+      </w:r>
+      <w:proofErr w:type="spellEnd"/>
+      <w:r>
+        <w:rPr>
+          <w:lang w:val="en-US" w:eastAsia="ja-JP"/>
+        </w:rPr>
+        <w:t xml:space="preserve"> \</w:t>
+      </w:r>
+    </w:p>
+    <w:p>
+      <w:pPr>
+        <w:rPr>
+          <w:lang w:val="en-US" w:eastAsia="ja-JP"/>
+        </w:rPr>
+      </w:pPr>
+      <w:r>
+        <w:rPr>
+          <w:lang w:val="en-US" w:eastAsia="ja-JP"/>
+        </w:rPr>
+        <w:t xml:space="preserve">    --warehouse-</w:t>
+      </w:r>
+      <w:proofErr w:type="spellStart"/>
+      <w:r>
+        <w:rPr>
+          <w:lang w:val="en-US" w:eastAsia="ja-JP"/>
+        </w:rPr>
+        <w:t>dir</w:t>
+      </w:r>
+      <w:proofErr w:type="spellEnd"/>
+      <w:r>
+        <w:rPr>
+          <w:lang w:val="en-US" w:eastAsia="ja-JP"/>
+        </w:rPr>
+        <w:t>=/user/hive/warehouse \</w:t>
+      </w:r>
+    </w:p>
+    <w:p>
+      <w:pPr>
+        <w:rPr>
+          <w:lang w:val="en-US" w:eastAsia="ja-JP"/>
+        </w:rPr>
+      </w:pPr>
+      <w:r>
+        <w:rPr>
+          <w:lang w:val="en-US" w:eastAsia="ja-JP"/>
+        </w:rPr>
+        <w:t xml:space="preserve">    --hive-import</w:t>
+      </w:r>
+    </w:p>
+    <w:p>
+      <w:pPr>
+        <w:rPr>
+          <w:lang w:val="en-US" w:eastAsia="ja-JP"/>
+        </w:rPr>
+      </w:pPr>
+      <w:r>
+        <w:rPr>
+          <w:lang w:val="en-US" w:eastAsia="ja-JP"/>
+        </w:rPr>
+        <w:t xml:space="preserve">To confirm the data is imported into </w:t>
+      </w:r>
+      <w:proofErr w:type="spellStart"/>
+      <w:r>
+        <w:rPr>
+          <w:lang w:val="en-US" w:eastAsia="ja-JP"/>
+        </w:rPr>
+        <w:t>hdfs</w:t>
+      </w:r>
+      <w:proofErr w:type="spellEnd"/>
+    </w:p>
+    <w:p>
+      <w:pPr>
+        <w:rPr>
+          <w:lang w:val="en-US" w:eastAsia="ja-JP"/>
+        </w:rPr>
+      </w:pPr>
+      <w:r>
+        <w:rPr>
+          <w:lang w:val="en-US" w:eastAsia="ja-JP"/>
+        </w:rPr>
+        <w:t>[</w:t>
+      </w:r>
+      <w:proofErr w:type="spellStart"/>
+      <w:r>
+        <w:rPr>
+          <w:lang w:val="en-US" w:eastAsia="ja-JP"/>
+        </w:rPr>
+        <w:t>cloudera@quickstart</w:t>
+      </w:r>
+      <w:proofErr w:type="spellEnd"/>
+      <w:r>
+        <w:rPr>
+          <w:lang w:val="en-US" w:eastAsia="ja-JP"/>
+        </w:rPr>
+        <w:t xml:space="preserve"> ~]$ </w:t>
+      </w:r>
+      <w:proofErr w:type="spellStart"/>
+      <w:proofErr w:type="gramStart"/>
+      <w:r>
+        <w:rPr>
+          <w:lang w:val="en-US" w:eastAsia="ja-JP"/>
+        </w:rPr>
+        <w:t>hadoop</w:t>
+      </w:r>
+      <w:proofErr w:type="spellEnd"/>
+      <w:proofErr w:type="gramEnd"/>
+      <w:r>
+        <w:rPr>
+          <w:lang w:val="en-US" w:eastAsia="ja-JP"/>
+        </w:rPr>
+        <w:t xml:space="preserve"> fs -ls /user/hive/warehouse/</w:t>
+      </w:r>
+    </w:p>
+    <w:p>
+      <w:pPr>
+        <w:rPr>
+          <w:lang w:val="en-US" w:eastAsia="ja-JP"/>
+        </w:rPr>
+      </w:pPr>
+      <w:r>
+        <w:rPr>
+          <w:lang w:val="en-US" w:eastAsia="ja-JP"/>
+        </w:rPr>
+        <w:t>[</w:t>
+      </w:r>
+      <w:proofErr w:type="spellStart"/>
+      <w:r>
+        <w:rPr>
+          <w:lang w:val="en-US" w:eastAsia="ja-JP"/>
+        </w:rPr>
+        <w:t>cloudera@quickstart</w:t>
+      </w:r>
+      <w:proofErr w:type="spellEnd"/>
+      <w:r>
+        <w:rPr>
+          <w:lang w:val="en-US" w:eastAsia="ja-JP"/>
+        </w:rPr>
+        <w:t xml:space="preserve"> ~]$ </w:t>
+      </w:r>
+      <w:proofErr w:type="spellStart"/>
+      <w:proofErr w:type="gramStart"/>
+      <w:r>
+        <w:rPr>
+          <w:lang w:val="en-US" w:eastAsia="ja-JP"/>
+        </w:rPr>
+        <w:t>hadoop</w:t>
+      </w:r>
+      <w:proofErr w:type="spellEnd"/>
+      <w:proofErr w:type="gramEnd"/>
+      <w:r>
+        <w:rPr>
+          <w:lang w:val="en-US" w:eastAsia="ja-JP"/>
+        </w:rPr>
+        <w:t xml:space="preserve"> fs -ls /user/hive/warehouse/categories/</w:t>
+      </w:r>
+    </w:p>
+    <w:p>
+      <w:pPr>
+        <w:rPr>
+          <w:lang w:val="en-US" w:eastAsia="ja-JP"/>
+        </w:rPr>
+      </w:pPr>
+    </w:p>
+    <w:p>
+      <w:pPr>
+        <w:rPr>
+          <w:lang w:val="en-US" w:eastAsia="ja-JP"/>
+        </w:rPr>
+      </w:pPr>
+      <w:r>
+        <w:rPr>
+          <w:lang w:val="en-US" w:eastAsia="ja-JP"/>
+        </w:rPr>
+        <w:t xml:space="preserve">Query structured data through </w:t>
+      </w:r>
+      <w:proofErr w:type="spellStart"/>
+      <w:r>
+        <w:rPr>
+          <w:lang w:val="en-US" w:eastAsia="ja-JP"/>
+        </w:rPr>
+        <w:t>Imapla</w:t>
+      </w:r>
+      <w:proofErr w:type="spellEnd"/>
+    </w:p>
+    <w:p>
+      <w:pPr>
+        <w:rPr>
+          <w:lang w:val="en-US" w:eastAsia="ja-JP"/>
+        </w:rPr>
+      </w:pPr>
+      <w:r>
+        <w:rPr>
+          <w:lang w:val="en-US" w:eastAsia="ja-JP"/>
+        </w:rPr>
+        <w:t>-- Most popular product categories</w:t>
+      </w:r>
+    </w:p>
+    <w:p>
+      <w:pPr>
+        <w:rPr>
+          <w:lang w:val="en-US" w:eastAsia="ja-JP"/>
+        </w:rPr>
+      </w:pPr>
+      <w:proofErr w:type="gramStart"/>
+      <w:r>
+        <w:rPr>
+          <w:lang w:val="en-US" w:eastAsia="ja-JP"/>
+        </w:rPr>
+        <w:t>select</w:t>
+      </w:r>
+      <w:proofErr w:type="gramEnd"/>
+      <w:r>
+        <w:rPr>
+          <w:lang w:val="en-US" w:eastAsia="ja-JP"/>
+        </w:rPr>
         <w:t xml:space="preserve"> </w:t>
       </w:r>
+      <w:proofErr w:type="spellStart"/>
+      <w:r>
+        <w:rPr>
+          <w:lang w:val="en-US" w:eastAsia="ja-JP"/>
+        </w:rPr>
+        <w:t>c.category_name</w:t>
+      </w:r>
+      <w:proofErr w:type="spellEnd"/>
+      <w:r>
+        <w:rPr>
+          <w:lang w:val="en-US" w:eastAsia="ja-JP"/>
+        </w:rPr>
+        <w:t>, count(</w:t>
+      </w:r>
+      <w:proofErr w:type="spellStart"/>
+      <w:r>
+        <w:rPr>
+          <w:lang w:val="en-US" w:eastAsia="ja-JP"/>
+        </w:rPr>
+        <w:t>order_item_quantity</w:t>
+      </w:r>
+      <w:proofErr w:type="spellEnd"/>
+      <w:r>
+        <w:rPr>
+          <w:lang w:val="en-US" w:eastAsia="ja-JP"/>
+        </w:rPr>
+        <w:t>) as count</w:t>
+      </w:r>
+    </w:p>
+    <w:p>
+      <w:pPr>
+        <w:rPr>
+          <w:lang w:val="en-US" w:eastAsia="ja-JP"/>
+        </w:rPr>
+      </w:pPr>
+      <w:r>
+        <w:rPr>
+          <w:lang w:val="en-US" w:eastAsia="ja-JP"/>
+        </w:rPr>
+        <w:t xml:space="preserve">from </w:t>
+      </w:r>
+      <w:proofErr w:type="spellStart"/>
+      <w:r>
+        <w:rPr>
+          <w:lang w:val="en-US" w:eastAsia="ja-JP"/>
+        </w:rPr>
+        <w:t>order_items</w:t>
+      </w:r>
+      <w:proofErr w:type="spellEnd"/>
+      <w:r>
+        <w:rPr>
+          <w:lang w:val="en-US" w:eastAsia="ja-JP"/>
+        </w:rPr>
+        <w:t xml:space="preserve"> oi</w:t>
+      </w:r>
+    </w:p>
+    <w:p>
+      <w:pPr>
+        <w:rPr>
+          <w:lang w:val="en-US" w:eastAsia="ja-JP"/>
+        </w:rPr>
+      </w:pPr>
       <w:proofErr w:type="gramStart"/>
       <w:r>
         <w:rPr>
           <w:lang w:val="en-US" w:eastAsia="ja-JP"/>
         </w:rPr>
-        <w:t>~]$</w:t>
+        <w:t>inner</w:t>
       </w:r>
       <w:proofErr w:type="gramEnd"/>
       <w:r>
         <w:rPr>
           <w:lang w:val="en-US" w:eastAsia="ja-JP"/>
         </w:rPr>
+        <w:t xml:space="preserve"> join products p on </w:t>
+      </w:r>
+      <w:proofErr w:type="spellStart"/>
+      <w:r>
+        <w:rPr>
+          <w:lang w:val="en-US" w:eastAsia="ja-JP"/>
+        </w:rPr>
+        <w:t>oi.order_item_product_id</w:t>
+      </w:r>
+      <w:proofErr w:type="spellEnd"/>
+      <w:r>
+        <w:rPr>
+          <w:lang w:val="en-US" w:eastAsia="ja-JP"/>
+        </w:rPr>
+        <w:t xml:space="preserve"> = </w:t>
+      </w:r>
+      <w:proofErr w:type="spellStart"/>
+      <w:r>
+        <w:rPr>
+          <w:lang w:val="en-US" w:eastAsia="ja-JP"/>
+        </w:rPr>
+        <w:t>p.product_id</w:t>
+      </w:r>
+      <w:proofErr w:type="spellEnd"/>
+    </w:p>
+    <w:p>
+      <w:pPr>
+        <w:rPr>
+          <w:lang w:val="en-US" w:eastAsia="ja-JP"/>
+        </w:rPr>
+      </w:pPr>
+      <w:proofErr w:type="gramStart"/>
+      <w:r>
+        <w:rPr>
+          <w:lang w:val="en-US" w:eastAsia="ja-JP"/>
+        </w:rPr>
+        <w:lastRenderedPageBreak/>
+        <w:t>inner</w:t>
+      </w:r>
+      <w:proofErr w:type="gramEnd"/>
+      <w:r>
+        <w:rPr>
+          <w:lang w:val="en-US" w:eastAsia="ja-JP"/>
+        </w:rPr>
+        <w:t xml:space="preserve"> join categories c on </w:t>
+      </w:r>
+      <w:proofErr w:type="spellStart"/>
+      <w:r>
+        <w:rPr>
+          <w:lang w:val="en-US" w:eastAsia="ja-JP"/>
+        </w:rPr>
+        <w:t>c.category_id</w:t>
+      </w:r>
+      <w:proofErr w:type="spellEnd"/>
+      <w:r>
+        <w:rPr>
+          <w:lang w:val="en-US" w:eastAsia="ja-JP"/>
+        </w:rPr>
+        <w:t xml:space="preserve"> = </w:t>
+      </w:r>
+      <w:proofErr w:type="spellStart"/>
+      <w:r>
+        <w:rPr>
+          <w:lang w:val="en-US" w:eastAsia="ja-JP"/>
+        </w:rPr>
+        <w:t>p.product_category_id</w:t>
+      </w:r>
+      <w:proofErr w:type="spellEnd"/>
+    </w:p>
+    <w:p>
+      <w:pPr>
+        <w:rPr>
+          <w:lang w:val="en-US" w:eastAsia="ja-JP"/>
+        </w:rPr>
+      </w:pPr>
+      <w:proofErr w:type="gramStart"/>
+      <w:r>
+        <w:rPr>
+          <w:lang w:val="en-US" w:eastAsia="ja-JP"/>
+        </w:rPr>
+        <w:t>group</w:t>
+      </w:r>
+      <w:proofErr w:type="gramEnd"/>
+      <w:r>
+        <w:rPr>
+          <w:lang w:val="en-US" w:eastAsia="ja-JP"/>
+        </w:rPr>
+        <w:t xml:space="preserve"> by </w:t>
+      </w:r>
+      <w:proofErr w:type="spellStart"/>
+      <w:r>
+        <w:rPr>
+          <w:lang w:val="en-US" w:eastAsia="ja-JP"/>
+        </w:rPr>
+        <w:t>c.category_name</w:t>
+      </w:r>
+      <w:proofErr w:type="spellEnd"/>
+    </w:p>
+    <w:p>
+      <w:pPr>
+        <w:rPr>
+          <w:lang w:val="en-US" w:eastAsia="ja-JP"/>
+        </w:rPr>
+      </w:pPr>
+      <w:r>
+        <w:rPr>
+          <w:lang w:val="en-US" w:eastAsia="ja-JP"/>
+        </w:rPr>
+        <w:t xml:space="preserve">order by count </w:t>
+      </w:r>
+      <w:proofErr w:type="spellStart"/>
+      <w:r>
+        <w:rPr>
+          <w:lang w:val="en-US" w:eastAsia="ja-JP"/>
+        </w:rPr>
+        <w:t>desc</w:t>
+      </w:r>
+      <w:proofErr w:type="spellEnd"/>
+    </w:p>
+    <w:p>
+      <w:pPr>
+        <w:rPr>
+          <w:lang w:val="en-US" w:eastAsia="ja-JP"/>
+        </w:rPr>
+      </w:pPr>
+      <w:r>
+        <w:rPr>
+          <w:lang w:val="en-US" w:eastAsia="ja-JP"/>
+        </w:rPr>
+        <w:t>limit 10;</w:t>
+      </w:r>
+    </w:p>
+    <w:p>
+      <w:pPr>
+        <w:pStyle w:val="Heading2"/>
+        <w:rPr>
+          <w:lang w:val="en-US" w:eastAsia="ja-JP"/>
+        </w:rPr>
+      </w:pPr>
+      <w:r>
+        <w:rPr>
+          <w:lang w:val="en-US" w:eastAsia="ja-JP"/>
+        </w:rPr>
+        <w:t xml:space="preserve">Bulk upload using </w:t>
+      </w:r>
+      <w:proofErr w:type="spellStart"/>
+      <w:r>
+        <w:rPr>
+          <w:lang w:val="en-US" w:eastAsia="ja-JP"/>
+        </w:rPr>
+        <w:t>hdfs</w:t>
+      </w:r>
+      <w:proofErr w:type="spellEnd"/>
+      <w:r>
+        <w:rPr>
+          <w:lang w:val="en-US" w:eastAsia="ja-JP"/>
+        </w:rPr>
+        <w:t xml:space="preserve"> (</w:t>
+      </w:r>
+      <w:proofErr w:type="spellStart"/>
+      <w:r>
+        <w:rPr>
+          <w:lang w:val="en-US" w:eastAsia="ja-JP"/>
+        </w:rPr>
+        <w:t>hadoop</w:t>
+      </w:r>
+      <w:proofErr w:type="spellEnd"/>
+      <w:r>
+        <w:rPr>
+          <w:lang w:val="en-US" w:eastAsia="ja-JP"/>
+        </w:rPr>
+        <w:t>)</w:t>
+      </w:r>
+    </w:p>
+    <w:p>
+      <w:pPr>
+        <w:rPr>
+          <w:lang w:val="en-US" w:eastAsia="ja-JP"/>
+        </w:rPr>
+      </w:pPr>
+      <w:r>
+        <w:rPr>
+          <w:lang w:val="en-US" w:eastAsia="ja-JP"/>
+        </w:rPr>
+        <w:t>[</w:t>
+      </w:r>
+      <w:proofErr w:type="spellStart"/>
+      <w:r>
+        <w:rPr>
+          <w:lang w:val="en-US" w:eastAsia="ja-JP"/>
+        </w:rPr>
+        <w:t>cloudera@quickstart</w:t>
+      </w:r>
+      <w:proofErr w:type="spellEnd"/>
+      <w:r>
+        <w:rPr>
+          <w:lang w:val="en-US" w:eastAsia="ja-JP"/>
+        </w:rPr>
+        <w:t xml:space="preserve"> ~]$ </w:t>
+      </w:r>
+      <w:proofErr w:type="spellStart"/>
+      <w:proofErr w:type="gramStart"/>
+      <w:r>
+        <w:rPr>
+          <w:lang w:val="en-US" w:eastAsia="ja-JP"/>
+        </w:rPr>
+        <w:t>sudo</w:t>
+      </w:r>
+      <w:proofErr w:type="spellEnd"/>
+      <w:proofErr w:type="gramEnd"/>
+      <w:r>
+        <w:rPr>
+          <w:lang w:val="en-US" w:eastAsia="ja-JP"/>
+        </w:rPr>
+        <w:t xml:space="preserve"> -u </w:t>
+      </w:r>
+      <w:proofErr w:type="spellStart"/>
+      <w:r>
+        <w:rPr>
+          <w:lang w:val="en-US" w:eastAsia="ja-JP"/>
+        </w:rPr>
+        <w:t>hdfs</w:t>
+      </w:r>
+      <w:proofErr w:type="spellEnd"/>
+      <w:r>
+        <w:rPr>
+          <w:lang w:val="en-US" w:eastAsia="ja-JP"/>
+        </w:rPr>
         <w:t xml:space="preserve"> </w:t>
       </w:r>
       <w:proofErr w:type="spellStart"/>
@@ -1152,40 +2992,63 @@
         <w:rPr>
           <w:lang w:val="en-US" w:eastAsia="ja-JP"/>
         </w:rPr>
-        <w:t>sqoop</w:t>
-      </w:r>
-      <w:proofErr w:type="spellEnd"/>
-      <w:r>
-        <w:rPr>
-          <w:lang w:val="en-US" w:eastAsia="ja-JP"/>
-        </w:rPr>
-        <w:t xml:space="preserve"> import-all-tables \</w:t>
-      </w:r>
-    </w:p>
-    <w:p>
-      <w:pPr>
-        <w:rPr>
-          <w:lang w:val="en-US" w:eastAsia="ja-JP"/>
-        </w:rPr>
-      </w:pPr>
-      <w:r>
-        <w:rPr>
-          <w:lang w:val="en-US" w:eastAsia="ja-JP"/>
-        </w:rPr>
-        <w:t xml:space="preserve">    -m 1 \</w:t>
-      </w:r>
-    </w:p>
-    <w:p>
-      <w:pPr>
-        <w:rPr>
-          <w:lang w:val="en-US" w:eastAsia="ja-JP"/>
-        </w:rPr>
-      </w:pPr>
-      <w:r>
-        <w:rPr>
-          <w:lang w:val="en-US" w:eastAsia="ja-JP"/>
-        </w:rPr>
-        <w:t xml:space="preserve">    --connect </w:t>
+        <w:t>hadoop</w:t>
+      </w:r>
+      <w:proofErr w:type="spellEnd"/>
+      <w:r>
+        <w:rPr>
+          <w:lang w:val="en-US" w:eastAsia="ja-JP"/>
+        </w:rPr>
+        <w:t xml:space="preserve"> fs -</w:t>
+      </w:r>
+      <w:proofErr w:type="spellStart"/>
+      <w:r>
+        <w:rPr>
+          <w:lang w:val="en-US" w:eastAsia="ja-JP"/>
+        </w:rPr>
+        <w:t>mkdir</w:t>
+      </w:r>
+      <w:proofErr w:type="spellEnd"/>
+      <w:r>
+        <w:rPr>
+          <w:lang w:val="en-US" w:eastAsia="ja-JP"/>
+        </w:rPr>
+        <w:t xml:space="preserve"> /user/hive/warehouse/</w:t>
+      </w:r>
+      <w:proofErr w:type="spellStart"/>
+      <w:r>
+        <w:rPr>
+          <w:lang w:val="en-US" w:eastAsia="ja-JP"/>
+        </w:rPr>
+        <w:t>original_access_logs</w:t>
+      </w:r>
+      <w:proofErr w:type="spellEnd"/>
+    </w:p>
+    <w:p>
+      <w:pPr>
+        <w:rPr>
+          <w:lang w:val="en-US" w:eastAsia="ja-JP"/>
+        </w:rPr>
+      </w:pPr>
+      <w:r>
+        <w:rPr>
+          <w:lang w:val="en-US" w:eastAsia="ja-JP"/>
+        </w:rPr>
+        <w:t>[</w:t>
+      </w:r>
+      <w:proofErr w:type="spellStart"/>
+      <w:r>
+        <w:rPr>
+          <w:lang w:val="en-US" w:eastAsia="ja-JP"/>
+        </w:rPr>
+        <w:t>cloudera@quickstart</w:t>
+      </w:r>
+      <w:proofErr w:type="spellEnd"/>
+      <w:r>
+        <w:rPr>
+          <w:lang w:val="en-US" w:eastAsia="ja-JP"/>
+        </w:rPr>
+        <w:t xml:space="preserve"> ~]$ </w:t>
       </w:r>
       <w:proofErr w:type="spellStart"/>
       <w:proofErr w:type="gramStart"/>
@@ -1193,21 +3056,7 @@
         <w:rPr>
           <w:lang w:val="en-US" w:eastAsia="ja-JP"/>
         </w:rPr>
-        <w:t>jdbc:mysql</w:t>
-      </w:r>
-      <w:proofErr w:type="spellEnd"/>
-      <w:r>
-        <w:rPr>
-          <w:lang w:val="en-US" w:eastAsia="ja-JP"/>
-        </w:rPr>
-        <w:t>://quickstart:3306/</w:t>
-      </w:r>
-      <w:proofErr w:type="spellStart"/>
-      <w:r>
-        <w:rPr>
-          <w:lang w:val="en-US" w:eastAsia="ja-JP"/>
-        </w:rPr>
-        <w:t>retail_db</w:t>
+        <w:t>sudo</w:t>
       </w:r>
       <w:proofErr w:type="spellEnd"/>
       <w:proofErr w:type="gramEnd"/>
@@ -1215,154 +3064,7 @@
         <w:rPr>
           <w:lang w:val="en-US" w:eastAsia="ja-JP"/>
         </w:rPr>
-        <w:t xml:space="preserve"> \</w:t>
-      </w:r>
-    </w:p>
-    <w:p>
-      <w:pPr>
-        <w:rPr>
-          <w:lang w:val="en-US" w:eastAsia="ja-JP"/>
-        </w:rPr>
-      </w:pPr>
-      <w:r>
-        <w:rPr>
-          <w:lang w:val="en-US" w:eastAsia="ja-JP"/>
-        </w:rPr>
-        <w:t xml:space="preserve">    --username=</w:t>
-      </w:r>
-      <w:proofErr w:type="spellStart"/>
-      <w:r>
-        <w:rPr>
-          <w:lang w:val="en-US" w:eastAsia="ja-JP"/>
-        </w:rPr>
-        <w:t>retail_dba</w:t>
-      </w:r>
-      <w:proofErr w:type="spellEnd"/>
-      <w:r>
-        <w:rPr>
-          <w:lang w:val="en-US" w:eastAsia="ja-JP"/>
-        </w:rPr>
-        <w:t xml:space="preserve"> \</w:t>
-      </w:r>
-    </w:p>
-    <w:p>
-      <w:pPr>
-        <w:rPr>
-          <w:lang w:val="en-US" w:eastAsia="ja-JP"/>
-        </w:rPr>
-      </w:pPr>
-      <w:r>
-        <w:rPr>
-          <w:lang w:val="en-US" w:eastAsia="ja-JP"/>
-        </w:rPr>
-        <w:t xml:space="preserve">    --password=</w:t>
-      </w:r>
-      <w:proofErr w:type="spellStart"/>
-      <w:r>
-        <w:rPr>
-          <w:lang w:val="en-US" w:eastAsia="ja-JP"/>
-        </w:rPr>
-        <w:t>cloudera</w:t>
-      </w:r>
-      <w:proofErr w:type="spellEnd"/>
-      <w:r>
-        <w:rPr>
-          <w:lang w:val="en-US" w:eastAsia="ja-JP"/>
-        </w:rPr>
-        <w:t xml:space="preserve"> \</w:t>
-      </w:r>
-    </w:p>
-    <w:p>
-      <w:pPr>
-        <w:rPr>
-          <w:lang w:val="en-US" w:eastAsia="ja-JP"/>
-        </w:rPr>
-      </w:pPr>
-      <w:r>
-        <w:rPr>
-          <w:lang w:val="en-US" w:eastAsia="ja-JP"/>
-        </w:rPr>
-        <w:t xml:space="preserve">    --compression-codec=snappy \</w:t>
-      </w:r>
-    </w:p>
-    <w:p>
-      <w:pPr>
-        <w:rPr>
-          <w:lang w:val="en-US" w:eastAsia="ja-JP"/>
-        </w:rPr>
-      </w:pPr>
-      <w:r>
-        <w:rPr>
-          <w:lang w:val="en-US" w:eastAsia="ja-JP"/>
-        </w:rPr>
-        <w:t xml:space="preserve">    --as-</w:t>
-      </w:r>
-      <w:proofErr w:type="spellStart"/>
-      <w:r>
-        <w:rPr>
-          <w:lang w:val="en-US" w:eastAsia="ja-JP"/>
-        </w:rPr>
-        <w:t>parquetfile</w:t>
-      </w:r>
-      <w:proofErr w:type="spellEnd"/>
-      <w:r>
-        <w:rPr>
-          <w:lang w:val="en-US" w:eastAsia="ja-JP"/>
-        </w:rPr>
-        <w:t xml:space="preserve"> \</w:t>
-      </w:r>
-    </w:p>
-    <w:p>
-      <w:pPr>
-        <w:rPr>
-          <w:lang w:val="en-US" w:eastAsia="ja-JP"/>
-        </w:rPr>
-      </w:pPr>
-      <w:r>
-        <w:rPr>
-          <w:lang w:val="en-US" w:eastAsia="ja-JP"/>
-        </w:rPr>
-        <w:t xml:space="preserve">    --warehouse-</w:t>
-      </w:r>
-      <w:proofErr w:type="spellStart"/>
-      <w:r>
-        <w:rPr>
-          <w:lang w:val="en-US" w:eastAsia="ja-JP"/>
-        </w:rPr>
-        <w:t>dir</w:t>
-      </w:r>
-      <w:proofErr w:type="spellEnd"/>
-      <w:r>
-        <w:rPr>
-          <w:lang w:val="en-US" w:eastAsia="ja-JP"/>
-        </w:rPr>
-        <w:t>=/user/hive/warehouse \</w:t>
-      </w:r>
-    </w:p>
-    <w:p>
-      <w:pPr>
-        <w:rPr>
-          <w:lang w:val="en-US" w:eastAsia="ja-JP"/>
-        </w:rPr>
-      </w:pPr>
-      <w:r>
-        <w:rPr>
-          <w:lang w:val="en-US" w:eastAsia="ja-JP"/>
-        </w:rPr>
-        <w:t xml:space="preserve">    --hive-import</w:t>
-      </w:r>
-    </w:p>
-    <w:p>
-      <w:pPr>
-        <w:rPr>
-          <w:lang w:val="en-US" w:eastAsia="ja-JP"/>
-        </w:rPr>
-      </w:pPr>
-      <w:r>
-        <w:rPr>
-          <w:lang w:val="en-US" w:eastAsia="ja-JP"/>
-        </w:rPr>
-        <w:t xml:space="preserve">To confirm the data is imported into </w:t>
+        <w:t xml:space="preserve"> -u </w:t>
       </w:r>
       <w:proofErr w:type="spellStart"/>
       <w:r>
@@ -1372,6 +3074,62 @@
         <w:t>hdfs</w:t>
       </w:r>
       <w:proofErr w:type="spellEnd"/>
+      <w:r>
+        <w:rPr>
+          <w:lang w:val="en-US" w:eastAsia="ja-JP"/>
+        </w:rPr>
+        <w:t xml:space="preserve"> </w:t>
+      </w:r>
+      <w:proofErr w:type="spellStart"/>
+      <w:r>
+        <w:rPr>
+          <w:lang w:val="en-US" w:eastAsia="ja-JP"/>
+        </w:rPr>
+        <w:t>hadoop</w:t>
+      </w:r>
+      <w:proofErr w:type="spellEnd"/>
+      <w:r>
+        <w:rPr>
+          <w:lang w:val="en-US" w:eastAsia="ja-JP"/>
+        </w:rPr>
+        <w:t xml:space="preserve"> fs -</w:t>
+      </w:r>
+      <w:proofErr w:type="spellStart"/>
+      <w:r>
+        <w:rPr>
+          <w:lang w:val="en-US" w:eastAsia="ja-JP"/>
+        </w:rPr>
+        <w:t>copyFromLocal</w:t>
+      </w:r>
+      <w:proofErr w:type="spellEnd"/>
+      <w:r>
+        <w:rPr>
+          <w:lang w:val="en-US" w:eastAsia="ja-JP"/>
+        </w:rPr>
+        <w:t xml:space="preserve"> /opt/examples/</w:t>
+      </w:r>
+      <w:proofErr w:type="spellStart"/>
+      <w:r>
+        <w:rPr>
+          <w:lang w:val="en-US" w:eastAsia="ja-JP"/>
+        </w:rPr>
+        <w:t>log_files</w:t>
+      </w:r>
+      <w:proofErr w:type="spellEnd"/>
+      <w:r>
+        <w:rPr>
+          <w:lang w:val="en-US" w:eastAsia="ja-JP"/>
+        </w:rPr>
+        <w:t>/access.log.2 /user/hive/warehouse/</w:t>
+      </w:r>
+      <w:proofErr w:type="spellStart"/>
+      <w:r>
+        <w:rPr>
+          <w:lang w:val="en-US" w:eastAsia="ja-JP"/>
+        </w:rPr>
+        <w:t>original_access_logs</w:t>
+      </w:r>
+      <w:proofErr w:type="spellEnd"/>
     </w:p>
     <w:p>
       <w:pPr>
@@ -1397,335 +3155,940 @@
         <w:rPr>
           <w:lang w:val="en-US" w:eastAsia="ja-JP"/>
         </w:rPr>
-        <w:t xml:space="preserve"> </w:t>
-      </w:r>
+        <w:t xml:space="preserve"> ~]$ </w:t>
+      </w:r>
+      <w:proofErr w:type="spellStart"/>
       <w:proofErr w:type="gramStart"/>
       <w:r>
         <w:rPr>
           <w:lang w:val="en-US" w:eastAsia="ja-JP"/>
         </w:rPr>
-        <w:t>~]$</w:t>
-      </w:r>
+        <w:t>hadoop</w:t>
+      </w:r>
+      <w:proofErr w:type="spellEnd"/>
       <w:proofErr w:type="gramEnd"/>
       <w:r>
         <w:rPr>
           <w:lang w:val="en-US" w:eastAsia="ja-JP"/>
         </w:rPr>
-        <w:t xml:space="preserve"> </w:t>
-      </w:r>
-      <w:proofErr w:type="spellStart"/>
-      <w:r>
-        <w:rPr>
-          <w:lang w:val="en-US" w:eastAsia="ja-JP"/>
-        </w:rPr>
-        <w:t>hadoop</w:t>
-      </w:r>
-      <w:proofErr w:type="spellEnd"/>
-      <w:r>
-        <w:rPr>
-          <w:lang w:val="en-US" w:eastAsia="ja-JP"/>
-        </w:rPr>
         <w:t xml:space="preserve"> fs -ls /user/hive/warehouse/</w:t>
       </w:r>
-    </w:p>
-    <w:p>
-      <w:pPr>
-        <w:rPr>
-          <w:lang w:val="en-US" w:eastAsia="ja-JP"/>
-        </w:rPr>
-      </w:pPr>
-      <w:r>
-        <w:rPr>
-          <w:lang w:val="en-US" w:eastAsia="ja-JP"/>
-        </w:rPr>
-        <w:t>[</w:t>
-      </w:r>
-      <w:proofErr w:type="spellStart"/>
-      <w:r>
-        <w:rPr>
-          <w:lang w:val="en-US" w:eastAsia="ja-JP"/>
-        </w:rPr>
-        <w:t>cloudera@quickstart</w:t>
-      </w:r>
-      <w:proofErr w:type="spellEnd"/>
-      <w:r>
-        <w:rPr>
-          <w:lang w:val="en-US" w:eastAsia="ja-JP"/>
-        </w:rPr>
-        <w:t xml:space="preserve"> </w:t>
+      <w:proofErr w:type="spellStart"/>
+      <w:r>
+        <w:rPr>
+          <w:lang w:val="en-US" w:eastAsia="ja-JP"/>
+        </w:rPr>
+        <w:t>original_access_logs</w:t>
+      </w:r>
+      <w:proofErr w:type="spellEnd"/>
+    </w:p>
+    <w:p>
+      <w:pPr>
+        <w:rPr>
+          <w:lang w:val="en-US" w:eastAsia="ja-JP"/>
+        </w:rPr>
+      </w:pPr>
+    </w:p>
+    <w:p>
+      <w:pPr>
+        <w:pStyle w:val="Heading2"/>
+        <w:rPr>
+          <w:lang w:val="en-US" w:eastAsia="ja-JP"/>
+        </w:rPr>
+      </w:pPr>
+      <w:r>
+        <w:rPr>
+          <w:lang w:val="en-US" w:eastAsia="ja-JP"/>
+        </w:rPr>
+        <w:t xml:space="preserve">Build Hive table </w:t>
+      </w:r>
+    </w:p>
+    <w:p>
+      <w:pPr>
+        <w:rPr>
+          <w:lang w:val="en-US" w:eastAsia="ja-JP"/>
+        </w:rPr>
+      </w:pPr>
+      <w:r>
+        <w:rPr>
+          <w:lang w:val="en-US" w:eastAsia="ja-JP"/>
+        </w:rPr>
+        <w:t xml:space="preserve">First, you'll take advantage of Hive's flexible </w:t>
+      </w:r>
+      <w:proofErr w:type="spellStart"/>
+      <w:r>
+        <w:rPr>
+          <w:lang w:val="en-US" w:eastAsia="ja-JP"/>
+        </w:rPr>
+        <w:t>SerDes</w:t>
+      </w:r>
+      <w:proofErr w:type="spellEnd"/>
+      <w:r>
+        <w:rPr>
+          <w:lang w:val="en-US" w:eastAsia="ja-JP"/>
+        </w:rPr>
+        <w:t xml:space="preserve"> (</w:t>
+      </w:r>
+      <w:proofErr w:type="spellStart"/>
+      <w:r>
+        <w:rPr>
+          <w:lang w:val="en-US" w:eastAsia="ja-JP"/>
+        </w:rPr>
+        <w:t>serializers</w:t>
+      </w:r>
+      <w:proofErr w:type="spellEnd"/>
+      <w:r>
+        <w:rPr>
+          <w:lang w:val="en-US" w:eastAsia="ja-JP"/>
+        </w:rPr>
+        <w:t xml:space="preserve"> / </w:t>
+      </w:r>
+      <w:proofErr w:type="spellStart"/>
+      <w:r>
+        <w:rPr>
+          <w:lang w:val="en-US" w:eastAsia="ja-JP"/>
+        </w:rPr>
+        <w:t>deserializers</w:t>
+      </w:r>
+      <w:proofErr w:type="spellEnd"/>
+      <w:r>
+        <w:rPr>
+          <w:lang w:val="en-US" w:eastAsia="ja-JP"/>
+        </w:rPr>
+        <w:t xml:space="preserve">) to parse the logs into individual fields using a regular expression. Second, you'll transfer the data from this intermediate table to one that does not require any special </w:t>
+      </w:r>
+      <w:proofErr w:type="spellStart"/>
+      <w:r>
+        <w:rPr>
+          <w:lang w:val="en-US" w:eastAsia="ja-JP"/>
+        </w:rPr>
+        <w:t>SerDe</w:t>
+      </w:r>
+      <w:proofErr w:type="spellEnd"/>
+    </w:p>
+    <w:p>
+      <w:pPr>
+        <w:rPr>
+          <w:lang w:val="en-US" w:eastAsia="ja-JP"/>
+        </w:rPr>
+      </w:pPr>
+    </w:p>
+    <w:p>
+      <w:pPr>
+        <w:rPr>
+          <w:lang w:val="en-US" w:eastAsia="ja-JP"/>
+        </w:rPr>
+      </w:pPr>
+      <w:r>
+        <w:rPr>
+          <w:lang w:val="en-US" w:eastAsia="ja-JP"/>
+        </w:rPr>
+        <w:t xml:space="preserve">CREATE EXTERNAL TABLE </w:t>
+      </w:r>
+      <w:proofErr w:type="spellStart"/>
+      <w:r>
+        <w:rPr>
+          <w:lang w:val="en-US" w:eastAsia="ja-JP"/>
+        </w:rPr>
+        <w:t>intermediate_access_logs</w:t>
+      </w:r>
+      <w:proofErr w:type="spellEnd"/>
+      <w:r>
+        <w:rPr>
+          <w:lang w:val="en-US" w:eastAsia="ja-JP"/>
+        </w:rPr>
+        <w:t xml:space="preserve"> (</w:t>
+      </w:r>
+    </w:p>
+    <w:p>
+      <w:pPr>
+        <w:rPr>
+          <w:lang w:val="en-US" w:eastAsia="ja-JP"/>
+        </w:rPr>
+      </w:pPr>
+      <w:r>
+        <w:rPr>
+          <w:lang w:val="en-US" w:eastAsia="ja-JP"/>
+        </w:rPr>
+        <w:t xml:space="preserve">    </w:t>
+      </w:r>
+      <w:proofErr w:type="spellStart"/>
+      <w:r>
+        <w:rPr>
+          <w:lang w:val="en-US" w:eastAsia="ja-JP"/>
+        </w:rPr>
+        <w:t>ip</w:t>
+      </w:r>
+      <w:proofErr w:type="spellEnd"/>
+      <w:r>
+        <w:rPr>
+          <w:lang w:val="en-US" w:eastAsia="ja-JP"/>
+        </w:rPr>
+        <w:t xml:space="preserve"> STRING,</w:t>
+      </w:r>
+    </w:p>
+    <w:p>
+      <w:pPr>
+        <w:rPr>
+          <w:lang w:val="en-US" w:eastAsia="ja-JP"/>
+        </w:rPr>
+      </w:pPr>
+      <w:r>
+        <w:rPr>
+          <w:lang w:val="en-US" w:eastAsia="ja-JP"/>
+        </w:rPr>
+        <w:t xml:space="preserve">    date STRING,</w:t>
+      </w:r>
+    </w:p>
+    <w:p>
+      <w:pPr>
+        <w:rPr>
+          <w:lang w:val="en-US" w:eastAsia="ja-JP"/>
+        </w:rPr>
+      </w:pPr>
+      <w:r>
+        <w:rPr>
+          <w:lang w:val="en-US" w:eastAsia="ja-JP"/>
+        </w:rPr>
+        <w:t xml:space="preserve">    method STRING,</w:t>
+      </w:r>
+    </w:p>
+    <w:p>
+      <w:pPr>
+        <w:rPr>
+          <w:lang w:val="en-US" w:eastAsia="ja-JP"/>
+        </w:rPr>
+      </w:pPr>
+      <w:r>
+        <w:rPr>
+          <w:lang w:val="en-US" w:eastAsia="ja-JP"/>
+        </w:rPr>
+        <w:t xml:space="preserve">    </w:t>
+      </w:r>
+      <w:proofErr w:type="spellStart"/>
+      <w:r>
+        <w:rPr>
+          <w:lang w:val="en-US" w:eastAsia="ja-JP"/>
+        </w:rPr>
+        <w:t>url</w:t>
+      </w:r>
+      <w:proofErr w:type="spellEnd"/>
+      <w:r>
+        <w:rPr>
+          <w:lang w:val="en-US" w:eastAsia="ja-JP"/>
+        </w:rPr>
+        <w:t xml:space="preserve"> STRING,</w:t>
+      </w:r>
+    </w:p>
+    <w:p>
+      <w:pPr>
+        <w:rPr>
+          <w:lang w:val="en-US" w:eastAsia="ja-JP"/>
+        </w:rPr>
+      </w:pPr>
+      <w:r>
+        <w:rPr>
+          <w:lang w:val="en-US" w:eastAsia="ja-JP"/>
+        </w:rPr>
+        <w:t xml:space="preserve">    </w:t>
+      </w:r>
+      <w:proofErr w:type="spellStart"/>
+      <w:r>
+        <w:rPr>
+          <w:lang w:val="en-US" w:eastAsia="ja-JP"/>
+        </w:rPr>
+        <w:t>http_version</w:t>
+      </w:r>
+      <w:proofErr w:type="spellEnd"/>
+      <w:r>
+        <w:rPr>
+          <w:lang w:val="en-US" w:eastAsia="ja-JP"/>
+        </w:rPr>
+        <w:t xml:space="preserve"> STRING,</w:t>
+      </w:r>
+    </w:p>
+    <w:p>
+      <w:pPr>
+        <w:rPr>
+          <w:lang w:val="en-US" w:eastAsia="ja-JP"/>
+        </w:rPr>
+      </w:pPr>
+      <w:r>
+        <w:rPr>
+          <w:lang w:val="en-US" w:eastAsia="ja-JP"/>
+        </w:rPr>
+        <w:t xml:space="preserve">    code1 STRING,</w:t>
+      </w:r>
+    </w:p>
+    <w:p>
+      <w:pPr>
+        <w:rPr>
+          <w:lang w:val="en-US" w:eastAsia="ja-JP"/>
+        </w:rPr>
+      </w:pPr>
+      <w:r>
+        <w:rPr>
+          <w:lang w:val="en-US" w:eastAsia="ja-JP"/>
+        </w:rPr>
+        <w:t xml:space="preserve">    code2 STRING,</w:t>
+      </w:r>
+    </w:p>
+    <w:p>
+      <w:pPr>
+        <w:rPr>
+          <w:lang w:val="en-US" w:eastAsia="ja-JP"/>
+        </w:rPr>
+      </w:pPr>
+      <w:r>
+        <w:rPr>
+          <w:lang w:val="en-US" w:eastAsia="ja-JP"/>
+        </w:rPr>
+        <w:t xml:space="preserve">    dash STRING,</w:t>
+      </w:r>
+    </w:p>
+    <w:p>
+      <w:pPr>
+        <w:rPr>
+          <w:lang w:val="en-US" w:eastAsia="ja-JP"/>
+        </w:rPr>
+      </w:pPr>
+      <w:r>
+        <w:rPr>
+          <w:lang w:val="en-US" w:eastAsia="ja-JP"/>
+        </w:rPr>
+        <w:t xml:space="preserve">    </w:t>
+      </w:r>
+      <w:proofErr w:type="spellStart"/>
+      <w:r>
+        <w:rPr>
+          <w:lang w:val="en-US" w:eastAsia="ja-JP"/>
+        </w:rPr>
+        <w:t>user_agent</w:t>
+      </w:r>
+      <w:proofErr w:type="spellEnd"/>
+      <w:r>
+        <w:rPr>
+          <w:lang w:val="en-US" w:eastAsia="ja-JP"/>
+        </w:rPr>
+        <w:t xml:space="preserve"> STRING)</w:t>
+      </w:r>
+    </w:p>
+    <w:p>
+      <w:pPr>
+        <w:rPr>
+          <w:lang w:val="en-US" w:eastAsia="ja-JP"/>
+        </w:rPr>
+      </w:pPr>
+      <w:r>
+        <w:rPr>
+          <w:lang w:val="en-US" w:eastAsia="ja-JP"/>
+        </w:rPr>
+        <w:t>ROW FORMAT SERDE 'org.apache.hadoop.hive.contrib.serde2.RegexSerDe'</w:t>
+      </w:r>
+    </w:p>
+    <w:p>
+      <w:pPr>
+        <w:rPr>
+          <w:lang w:val="en-US" w:eastAsia="ja-JP"/>
+        </w:rPr>
+      </w:pPr>
+      <w:r>
+        <w:rPr>
+          <w:lang w:val="en-US" w:eastAsia="ja-JP"/>
+        </w:rPr>
+        <w:t>WITH SERDEPROPERTIES (</w:t>
+      </w:r>
+    </w:p>
+    <w:p>
+      <w:pPr>
+        <w:rPr>
+          <w:lang w:val="en-US" w:eastAsia="ja-JP"/>
+        </w:rPr>
+      </w:pPr>
+      <w:r>
+        <w:rPr>
+          <w:lang w:val="en-US" w:eastAsia="ja-JP"/>
+        </w:rPr>
+        <w:t xml:space="preserve">    '</w:t>
+      </w:r>
+      <w:proofErr w:type="spellStart"/>
+      <w:r>
+        <w:rPr>
+          <w:lang w:val="en-US" w:eastAsia="ja-JP"/>
+        </w:rPr>
+        <w:t>input.regex</w:t>
+      </w:r>
+      <w:proofErr w:type="spellEnd"/>
+      <w:r>
+        <w:rPr>
+          <w:lang w:val="en-US" w:eastAsia="ja-JP"/>
+        </w:rPr>
+        <w:t>' = '([</w:t>
       </w:r>
       <w:proofErr w:type="gramStart"/>
       <w:r>
         <w:rPr>
           <w:lang w:val="en-US" w:eastAsia="ja-JP"/>
         </w:rPr>
-        <w:t>~]$</w:t>
+        <w:t>^ ]</w:t>
       </w:r>
       <w:proofErr w:type="gramEnd"/>
       <w:r>
         <w:rPr>
           <w:lang w:val="en-US" w:eastAsia="ja-JP"/>
         </w:rPr>
-        <w:t xml:space="preserve"> </w:t>
-      </w:r>
-      <w:proofErr w:type="spellStart"/>
-      <w:r>
-        <w:rPr>
-          <w:lang w:val="en-US" w:eastAsia="ja-JP"/>
-        </w:rPr>
-        <w:t>hadoop</w:t>
-      </w:r>
-      <w:proofErr w:type="spellEnd"/>
-      <w:r>
-        <w:rPr>
-          <w:lang w:val="en-US" w:eastAsia="ja-JP"/>
-        </w:rPr>
-        <w:t xml:space="preserve"> fs -ls /user/hive/warehouse/categories/</w:t>
-      </w:r>
-    </w:p>
-    <w:p>
-      <w:pPr>
-        <w:rPr>
-          <w:lang w:val="en-US" w:eastAsia="ja-JP"/>
-        </w:rPr>
-      </w:pPr>
-    </w:p>
-    <w:p>
-      <w:pPr>
-        <w:rPr>
-          <w:lang w:val="en-US" w:eastAsia="ja-JP"/>
-        </w:rPr>
-      </w:pPr>
-      <w:r>
-        <w:rPr>
-          <w:lang w:val="en-US" w:eastAsia="ja-JP"/>
-        </w:rPr>
-        <w:t xml:space="preserve">Query structured data through </w:t>
-      </w:r>
-      <w:proofErr w:type="spellStart"/>
-      <w:r>
-        <w:rPr>
-          <w:lang w:val="en-US" w:eastAsia="ja-JP"/>
-        </w:rPr>
-        <w:t>Imapla</w:t>
-      </w:r>
-      <w:proofErr w:type="spellEnd"/>
-    </w:p>
-    <w:p>
-      <w:pPr>
-        <w:rPr>
-          <w:lang w:val="en-US" w:eastAsia="ja-JP"/>
-        </w:rPr>
-      </w:pPr>
-      <w:r>
-        <w:rPr>
-          <w:lang w:val="en-US" w:eastAsia="ja-JP"/>
-        </w:rPr>
-        <w:t>-- Most popular product categories</w:t>
-      </w:r>
-    </w:p>
-    <w:p>
-      <w:pPr>
-        <w:rPr>
-          <w:lang w:val="en-US" w:eastAsia="ja-JP"/>
-        </w:rPr>
-      </w:pPr>
-      <w:r>
-        <w:rPr>
-          <w:lang w:val="en-US" w:eastAsia="ja-JP"/>
-        </w:rPr>
-        <w:t xml:space="preserve">select </w:t>
-      </w:r>
-      <w:proofErr w:type="spellStart"/>
+        <w:t>*) - - \\[([^\\]]*)\\] "([^\ ]*) ([^\ ]*) ([^\ ]*)" (\\d*) (\\d*) "([^"]*)" "([^"]*)"',</w:t>
+      </w:r>
+    </w:p>
+    <w:p>
+      <w:pPr>
+        <w:rPr>
+          <w:lang w:val="en-US" w:eastAsia="ja-JP"/>
+        </w:rPr>
+      </w:pPr>
+      <w:r>
+        <w:rPr>
+          <w:lang w:val="en-US" w:eastAsia="ja-JP"/>
+        </w:rPr>
+        <w:t xml:space="preserve">    '</w:t>
+      </w:r>
+      <w:proofErr w:type="spellStart"/>
+      <w:r>
+        <w:rPr>
+          <w:lang w:val="en-US" w:eastAsia="ja-JP"/>
+        </w:rPr>
+        <w:t>output.format.string</w:t>
+      </w:r>
+      <w:proofErr w:type="spellEnd"/>
+      <w:r>
+        <w:rPr>
+          <w:lang w:val="en-US" w:eastAsia="ja-JP"/>
+        </w:rPr>
+        <w:t>' = "%1$$s %2$$s %3$$s %4$$s %5$$s %6$$s %7$$s %8$$s %9$$s")</w:t>
+      </w:r>
+    </w:p>
+    <w:p>
+      <w:pPr>
+        <w:rPr>
+          <w:lang w:val="en-US" w:eastAsia="ja-JP"/>
+        </w:rPr>
+      </w:pPr>
+      <w:r>
+        <w:rPr>
+          <w:lang w:val="en-US" w:eastAsia="ja-JP"/>
+        </w:rPr>
+        <w:t>LOCATION '/user/hive/warehouse/</w:t>
+      </w:r>
+      <w:proofErr w:type="spellStart"/>
+      <w:r>
+        <w:rPr>
+          <w:lang w:val="en-US" w:eastAsia="ja-JP"/>
+        </w:rPr>
+        <w:t>original_access_logs</w:t>
+      </w:r>
+      <w:proofErr w:type="spellEnd"/>
+      <w:r>
+        <w:rPr>
+          <w:lang w:val="en-US" w:eastAsia="ja-JP"/>
+        </w:rPr>
+        <w:t>';</w:t>
+      </w:r>
+    </w:p>
+    <w:p>
+      <w:pPr>
+        <w:rPr>
+          <w:lang w:val="en-US" w:eastAsia="ja-JP"/>
+        </w:rPr>
+      </w:pPr>
+    </w:p>
+    <w:p>
+      <w:pPr>
+        <w:rPr>
+          <w:lang w:val="en-US" w:eastAsia="ja-JP"/>
+        </w:rPr>
+      </w:pPr>
+      <w:r>
+        <w:rPr>
+          <w:lang w:val="en-US" w:eastAsia="ja-JP"/>
+        </w:rPr>
+        <w:t xml:space="preserve">CREATE EXTERNAL TABLE </w:t>
+      </w:r>
+      <w:proofErr w:type="spellStart"/>
+      <w:r>
+        <w:rPr>
+          <w:lang w:val="en-US" w:eastAsia="ja-JP"/>
+        </w:rPr>
+        <w:t>tokenized_access_logs</w:t>
+      </w:r>
+      <w:proofErr w:type="spellEnd"/>
+      <w:r>
+        <w:rPr>
+          <w:lang w:val="en-US" w:eastAsia="ja-JP"/>
+        </w:rPr>
+        <w:t xml:space="preserve"> (</w:t>
+      </w:r>
+    </w:p>
+    <w:p>
+      <w:pPr>
+        <w:rPr>
+          <w:lang w:val="en-US" w:eastAsia="ja-JP"/>
+        </w:rPr>
+      </w:pPr>
+      <w:r>
+        <w:rPr>
+          <w:lang w:val="en-US" w:eastAsia="ja-JP"/>
+        </w:rPr>
+        <w:t xml:space="preserve">    </w:t>
+      </w:r>
+      <w:proofErr w:type="spellStart"/>
+      <w:r>
+        <w:rPr>
+          <w:lang w:val="en-US" w:eastAsia="ja-JP"/>
+        </w:rPr>
+        <w:t>ip</w:t>
+      </w:r>
+      <w:proofErr w:type="spellEnd"/>
+      <w:r>
+        <w:rPr>
+          <w:lang w:val="en-US" w:eastAsia="ja-JP"/>
+        </w:rPr>
+        <w:t xml:space="preserve"> STRING,</w:t>
+      </w:r>
+    </w:p>
+    <w:p>
+      <w:pPr>
+        <w:rPr>
+          <w:lang w:val="en-US" w:eastAsia="ja-JP"/>
+        </w:rPr>
+      </w:pPr>
+      <w:r>
+        <w:rPr>
+          <w:lang w:val="en-US" w:eastAsia="ja-JP"/>
+        </w:rPr>
+        <w:t xml:space="preserve">    date STRING,</w:t>
+      </w:r>
+    </w:p>
+    <w:p>
+      <w:pPr>
+        <w:rPr>
+          <w:lang w:val="en-US" w:eastAsia="ja-JP"/>
+        </w:rPr>
+      </w:pPr>
+      <w:r>
+        <w:rPr>
+          <w:lang w:val="en-US" w:eastAsia="ja-JP"/>
+        </w:rPr>
+        <w:t xml:space="preserve">    method STRING,</w:t>
+      </w:r>
+    </w:p>
+    <w:p>
+      <w:pPr>
+        <w:rPr>
+          <w:lang w:val="en-US" w:eastAsia="ja-JP"/>
+        </w:rPr>
+      </w:pPr>
+      <w:r>
+        <w:rPr>
+          <w:lang w:val="en-US" w:eastAsia="ja-JP"/>
+        </w:rPr>
+        <w:t xml:space="preserve">    </w:t>
+      </w:r>
+      <w:proofErr w:type="spellStart"/>
+      <w:r>
+        <w:rPr>
+          <w:lang w:val="en-US" w:eastAsia="ja-JP"/>
+        </w:rPr>
+        <w:t>url</w:t>
+      </w:r>
+      <w:proofErr w:type="spellEnd"/>
+      <w:r>
+        <w:rPr>
+          <w:lang w:val="en-US" w:eastAsia="ja-JP"/>
+        </w:rPr>
+        <w:t xml:space="preserve"> STRING,</w:t>
+      </w:r>
+    </w:p>
+    <w:p>
+      <w:pPr>
+        <w:rPr>
+          <w:lang w:val="en-US" w:eastAsia="ja-JP"/>
+        </w:rPr>
+      </w:pPr>
+      <w:r>
+        <w:rPr>
+          <w:lang w:val="en-US" w:eastAsia="ja-JP"/>
+        </w:rPr>
+        <w:t xml:space="preserve">    </w:t>
+      </w:r>
+      <w:proofErr w:type="spellStart"/>
+      <w:r>
+        <w:rPr>
+          <w:lang w:val="en-US" w:eastAsia="ja-JP"/>
+        </w:rPr>
+        <w:t>http_version</w:t>
+      </w:r>
+      <w:proofErr w:type="spellEnd"/>
+      <w:r>
+        <w:rPr>
+          <w:lang w:val="en-US" w:eastAsia="ja-JP"/>
+        </w:rPr>
+        <w:t xml:space="preserve"> STRING,</w:t>
+      </w:r>
+    </w:p>
+    <w:p>
+      <w:pPr>
+        <w:rPr>
+          <w:lang w:val="en-US" w:eastAsia="ja-JP"/>
+        </w:rPr>
+      </w:pPr>
+      <w:r>
+        <w:rPr>
+          <w:lang w:val="en-US" w:eastAsia="ja-JP"/>
+        </w:rPr>
+        <w:t xml:space="preserve">    code1 STRING,</w:t>
+      </w:r>
+    </w:p>
+    <w:p>
+      <w:pPr>
+        <w:rPr>
+          <w:lang w:val="en-US" w:eastAsia="ja-JP"/>
+        </w:rPr>
+      </w:pPr>
+      <w:r>
+        <w:rPr>
+          <w:lang w:val="en-US" w:eastAsia="ja-JP"/>
+        </w:rPr>
+        <w:t xml:space="preserve">    code2 STRING,</w:t>
+      </w:r>
+    </w:p>
+    <w:p>
+      <w:pPr>
+        <w:rPr>
+          <w:lang w:val="en-US" w:eastAsia="ja-JP"/>
+        </w:rPr>
+      </w:pPr>
+      <w:r>
+        <w:rPr>
+          <w:lang w:val="en-US" w:eastAsia="ja-JP"/>
+        </w:rPr>
+        <w:t xml:space="preserve">    dash STRING,</w:t>
+      </w:r>
+    </w:p>
+    <w:p>
+      <w:pPr>
+        <w:rPr>
+          <w:lang w:val="en-US" w:eastAsia="ja-JP"/>
+        </w:rPr>
+      </w:pPr>
+      <w:r>
+        <w:rPr>
+          <w:lang w:val="en-US" w:eastAsia="ja-JP"/>
+        </w:rPr>
+        <w:t xml:space="preserve">    </w:t>
+      </w:r>
+      <w:proofErr w:type="spellStart"/>
+      <w:r>
+        <w:rPr>
+          <w:lang w:val="en-US" w:eastAsia="ja-JP"/>
+        </w:rPr>
+        <w:t>user_agent</w:t>
+      </w:r>
+      <w:proofErr w:type="spellEnd"/>
+      <w:r>
+        <w:rPr>
+          <w:lang w:val="en-US" w:eastAsia="ja-JP"/>
+        </w:rPr>
+        <w:t xml:space="preserve"> STRING)</w:t>
+      </w:r>
+    </w:p>
+    <w:p>
+      <w:pPr>
+        <w:rPr>
+          <w:lang w:val="en-US" w:eastAsia="ja-JP"/>
+        </w:rPr>
+      </w:pPr>
+      <w:r>
+        <w:rPr>
+          <w:lang w:val="en-US" w:eastAsia="ja-JP"/>
+        </w:rPr>
+        <w:t>ROW FORMAT DELIMITED FIELDS TERMINATED BY ','</w:t>
+      </w:r>
+    </w:p>
+    <w:p>
+      <w:pPr>
+        <w:rPr>
+          <w:lang w:val="en-US" w:eastAsia="ja-JP"/>
+        </w:rPr>
+      </w:pPr>
+      <w:r>
+        <w:rPr>
+          <w:lang w:val="en-US" w:eastAsia="ja-JP"/>
+        </w:rPr>
+        <w:t>LOCATION '/user/hive/warehouse/</w:t>
+      </w:r>
+      <w:proofErr w:type="spellStart"/>
+      <w:r>
+        <w:rPr>
+          <w:lang w:val="en-US" w:eastAsia="ja-JP"/>
+        </w:rPr>
+        <w:t>tokenized_access_logs</w:t>
+      </w:r>
+      <w:proofErr w:type="spellEnd"/>
+      <w:r>
+        <w:rPr>
+          <w:lang w:val="en-US" w:eastAsia="ja-JP"/>
+        </w:rPr>
+        <w:t>';</w:t>
+      </w:r>
+    </w:p>
+    <w:p>
+      <w:pPr>
+        <w:rPr>
+          <w:lang w:val="en-US" w:eastAsia="ja-JP"/>
+        </w:rPr>
+      </w:pPr>
+    </w:p>
+    <w:p>
+      <w:pPr>
+        <w:rPr>
+          <w:lang w:val="en-US" w:eastAsia="ja-JP"/>
+        </w:rPr>
+      </w:pPr>
+      <w:r>
+        <w:rPr>
+          <w:lang w:val="en-US" w:eastAsia="ja-JP"/>
+        </w:rPr>
+        <w:t>ADD JAR /</w:t>
+      </w:r>
+      <w:proofErr w:type="spellStart"/>
+      <w:r>
+        <w:rPr>
+          <w:lang w:val="en-US" w:eastAsia="ja-JP"/>
+        </w:rPr>
+        <w:t>usr</w:t>
+      </w:r>
+      <w:proofErr w:type="spellEnd"/>
+      <w:r>
+        <w:rPr>
+          <w:lang w:val="en-US" w:eastAsia="ja-JP"/>
+        </w:rPr>
+        <w:t>/lib/hive/lib/hive-contrib.jar;</w:t>
+      </w:r>
+    </w:p>
+    <w:p>
+      <w:pPr>
+        <w:rPr>
+          <w:lang w:val="en-US" w:eastAsia="ja-JP"/>
+        </w:rPr>
+      </w:pPr>
+    </w:p>
+    <w:p>
+      <w:pPr>
+        <w:rPr>
+          <w:lang w:val="en-US" w:eastAsia="ja-JP"/>
+        </w:rPr>
+      </w:pPr>
+      <w:r>
+        <w:rPr>
+          <w:lang w:val="en-US" w:eastAsia="ja-JP"/>
+        </w:rPr>
+        <w:t xml:space="preserve">INSERT OVERWRITE TABLE </w:t>
+      </w:r>
+      <w:proofErr w:type="spellStart"/>
+      <w:r>
+        <w:rPr>
+          <w:lang w:val="en-US" w:eastAsia="ja-JP"/>
+        </w:rPr>
+        <w:t>tokenized_access_logs</w:t>
+      </w:r>
+      <w:proofErr w:type="spellEnd"/>
+      <w:r>
+        <w:rPr>
+          <w:lang w:val="en-US" w:eastAsia="ja-JP"/>
+        </w:rPr>
+        <w:t xml:space="preserve"> SELECT * FROM </w:t>
+      </w:r>
+      <w:proofErr w:type="spellStart"/>
+      <w:r>
+        <w:rPr>
+          <w:lang w:val="en-US" w:eastAsia="ja-JP"/>
+        </w:rPr>
+        <w:t>intermediate_access_logs</w:t>
+      </w:r>
+      <w:proofErr w:type="spellEnd"/>
+      <w:r>
+        <w:rPr>
+          <w:lang w:val="en-US" w:eastAsia="ja-JP"/>
+        </w:rPr>
+        <w:t>;</w:t>
+      </w:r>
+    </w:p>
+    <w:p>
+      <w:pPr>
+        <w:rPr>
+          <w:lang w:val="en-US" w:eastAsia="ja-JP"/>
+        </w:rPr>
+      </w:pPr>
+    </w:p>
+    <w:p>
+      <w:pPr>
+        <w:rPr>
+          <w:lang w:val="en-US" w:eastAsia="ja-JP"/>
+        </w:rPr>
+      </w:pPr>
+      <w:r>
+        <w:rPr>
+          <w:lang w:val="en-US" w:eastAsia="ja-JP"/>
+        </w:rPr>
+        <w:lastRenderedPageBreak/>
+        <w:t xml:space="preserve">The final query will take a minute to run. It is using a MapReduce job, just like our </w:t>
+      </w:r>
+      <w:proofErr w:type="spellStart"/>
+      <w:r>
+        <w:rPr>
+          <w:lang w:val="en-US" w:eastAsia="ja-JP"/>
+        </w:rPr>
+        <w:t>Sqoop</w:t>
+      </w:r>
+      <w:proofErr w:type="spellEnd"/>
+      <w:r>
+        <w:rPr>
+          <w:lang w:val="en-US" w:eastAsia="ja-JP"/>
+        </w:rPr>
+        <w:t xml:space="preserve"> import did, to transfer the data from one table to the other in parallel</w:t>
+      </w:r>
+    </w:p>
+    <w:p>
+      <w:pPr>
+        <w:rPr>
+          <w:lang w:val="en-US" w:eastAsia="ja-JP"/>
+        </w:rPr>
+      </w:pPr>
+    </w:p>
+    <w:p>
+      <w:pPr>
+        <w:rPr>
+          <w:lang w:val="en-US" w:eastAsia="ja-JP"/>
+        </w:rPr>
+      </w:pPr>
+    </w:p>
+    <w:p>
+      <w:pPr>
+        <w:pStyle w:val="Heading2"/>
+        <w:rPr>
+          <w:lang w:val="en-US" w:eastAsia="ja-JP"/>
+        </w:rPr>
+      </w:pPr>
+      <w:r>
+        <w:rPr>
+          <w:lang w:val="en-US" w:eastAsia="ja-JP"/>
+        </w:rPr>
+        <w:t>Query data in Impala</w:t>
+      </w:r>
+    </w:p>
+    <w:p>
+      <w:pPr>
+        <w:rPr>
+          <w:lang w:val="en-US" w:eastAsia="ja-JP"/>
+        </w:rPr>
+      </w:pPr>
       <w:proofErr w:type="gramStart"/>
       <w:r>
         <w:rPr>
           <w:lang w:val="en-US" w:eastAsia="ja-JP"/>
         </w:rPr>
-        <w:t>c.category</w:t>
+        <w:t>select</w:t>
       </w:r>
       <w:proofErr w:type="gramEnd"/>
       <w:r>
         <w:rPr>
           <w:lang w:val="en-US" w:eastAsia="ja-JP"/>
         </w:rPr>
-        <w:t>_name</w:t>
-      </w:r>
-      <w:proofErr w:type="spellEnd"/>
-      <w:r>
-        <w:rPr>
-          <w:lang w:val="en-US" w:eastAsia="ja-JP"/>
-        </w:rPr>
-        <w:t>, count(</w:t>
-      </w:r>
-      <w:proofErr w:type="spellStart"/>
-      <w:r>
-        <w:rPr>
-          <w:lang w:val="en-US" w:eastAsia="ja-JP"/>
-        </w:rPr>
-        <w:t>order_item_quantity</w:t>
-      </w:r>
-      <w:proofErr w:type="spellEnd"/>
-      <w:r>
-        <w:rPr>
-          <w:lang w:val="en-US" w:eastAsia="ja-JP"/>
-        </w:rPr>
-        <w:t>) as count</w:t>
-      </w:r>
-    </w:p>
-    <w:p>
-      <w:pPr>
-        <w:rPr>
-          <w:lang w:val="en-US" w:eastAsia="ja-JP"/>
-        </w:rPr>
-      </w:pPr>
-      <w:r>
-        <w:rPr>
-          <w:lang w:val="en-US" w:eastAsia="ja-JP"/>
-        </w:rPr>
-        <w:t xml:space="preserve">from </w:t>
-      </w:r>
-      <w:proofErr w:type="spellStart"/>
-      <w:r>
-        <w:rPr>
-          <w:lang w:val="en-US" w:eastAsia="ja-JP"/>
-        </w:rPr>
-        <w:t>order_items</w:t>
-      </w:r>
-      <w:proofErr w:type="spellEnd"/>
-      <w:r>
-        <w:rPr>
-          <w:lang w:val="en-US" w:eastAsia="ja-JP"/>
-        </w:rPr>
-        <w:t xml:space="preserve"> oi</w:t>
-      </w:r>
-    </w:p>
-    <w:p>
-      <w:pPr>
-        <w:rPr>
-          <w:lang w:val="en-US" w:eastAsia="ja-JP"/>
-        </w:rPr>
-      </w:pPr>
-      <w:r>
-        <w:rPr>
-          <w:lang w:val="en-US" w:eastAsia="ja-JP"/>
-        </w:rPr>
-        <w:t xml:space="preserve">inner join products p on </w:t>
-      </w:r>
-      <w:proofErr w:type="spellStart"/>
+        <w:t xml:space="preserve"> count(*),</w:t>
+      </w:r>
+      <w:proofErr w:type="spellStart"/>
+      <w:r>
+        <w:rPr>
+          <w:lang w:val="en-US" w:eastAsia="ja-JP"/>
+        </w:rPr>
+        <w:t>url</w:t>
+      </w:r>
+      <w:proofErr w:type="spellEnd"/>
+      <w:r>
+        <w:rPr>
+          <w:lang w:val="en-US" w:eastAsia="ja-JP"/>
+        </w:rPr>
+        <w:t xml:space="preserve"> from </w:t>
+      </w:r>
+      <w:proofErr w:type="spellStart"/>
+      <w:r>
+        <w:rPr>
+          <w:lang w:val="en-US" w:eastAsia="ja-JP"/>
+        </w:rPr>
+        <w:t>tokenized_access_logs</w:t>
+      </w:r>
+      <w:proofErr w:type="spellEnd"/>
+    </w:p>
+    <w:p>
+      <w:pPr>
+        <w:rPr>
+          <w:lang w:val="en-US" w:eastAsia="ja-JP"/>
+        </w:rPr>
+      </w:pPr>
+      <w:r>
+        <w:rPr>
+          <w:lang w:val="en-US" w:eastAsia="ja-JP"/>
+        </w:rPr>
+        <w:t xml:space="preserve">where </w:t>
+      </w:r>
+      <w:proofErr w:type="spellStart"/>
+      <w:r>
+        <w:rPr>
+          <w:lang w:val="en-US" w:eastAsia="ja-JP"/>
+        </w:rPr>
+        <w:t>url</w:t>
+      </w:r>
+      <w:proofErr w:type="spellEnd"/>
+      <w:r>
+        <w:rPr>
+          <w:lang w:val="en-US" w:eastAsia="ja-JP"/>
+        </w:rPr>
+        <w:t xml:space="preserve"> like '%\/product\/%'</w:t>
+      </w:r>
+    </w:p>
+    <w:p>
+      <w:pPr>
+        <w:rPr>
+          <w:lang w:val="en-US" w:eastAsia="ja-JP"/>
+        </w:rPr>
+      </w:pPr>
       <w:proofErr w:type="gramStart"/>
       <w:r>
         <w:rPr>
           <w:lang w:val="en-US" w:eastAsia="ja-JP"/>
         </w:rPr>
-        <w:t>oi.order</w:t>
+        <w:t>group</w:t>
       </w:r>
       <w:proofErr w:type="gramEnd"/>
       <w:r>
         <w:rPr>
           <w:lang w:val="en-US" w:eastAsia="ja-JP"/>
         </w:rPr>
-        <w:t>_item_product_id</w:t>
-      </w:r>
-      <w:proofErr w:type="spellEnd"/>
-      <w:r>
-        <w:rPr>
-          <w:lang w:val="en-US" w:eastAsia="ja-JP"/>
-        </w:rPr>
-        <w:t xml:space="preserve"> = </w:t>
-      </w:r>
-      <w:proofErr w:type="spellStart"/>
-      <w:r>
-        <w:rPr>
-          <w:lang w:val="en-US" w:eastAsia="ja-JP"/>
-        </w:rPr>
-        <w:t>p.product_id</w:t>
-      </w:r>
-      <w:proofErr w:type="spellEnd"/>
-    </w:p>
-    <w:p>
-      <w:pPr>
-        <w:rPr>
-          <w:lang w:val="en-US" w:eastAsia="ja-JP"/>
-        </w:rPr>
-      </w:pPr>
-      <w:r>
-        <w:rPr>
-          <w:lang w:val="en-US" w:eastAsia="ja-JP"/>
-        </w:rPr>
-        <w:t xml:space="preserve">inner join categories c on </w:t>
-      </w:r>
-      <w:proofErr w:type="spellStart"/>
-      <w:proofErr w:type="gramStart"/>
-      <w:r>
-        <w:rPr>
-          <w:lang w:val="en-US" w:eastAsia="ja-JP"/>
-        </w:rPr>
-        <w:t>c.category</w:t>
-      </w:r>
-      <w:proofErr w:type="gramEnd"/>
-      <w:r>
-        <w:rPr>
-          <w:lang w:val="en-US" w:eastAsia="ja-JP"/>
-        </w:rPr>
-        <w:t>_id</w:t>
-      </w:r>
-      <w:proofErr w:type="spellEnd"/>
-      <w:r>
-        <w:rPr>
-          <w:lang w:val="en-US" w:eastAsia="ja-JP"/>
-        </w:rPr>
-        <w:t xml:space="preserve"> = </w:t>
-      </w:r>
-      <w:proofErr w:type="spellStart"/>
-      <w:r>
-        <w:rPr>
-          <w:lang w:val="en-US" w:eastAsia="ja-JP"/>
-        </w:rPr>
-        <w:t>p.product_category_id</w:t>
-      </w:r>
-      <w:proofErr w:type="spellEnd"/>
-    </w:p>
-    <w:p>
-      <w:pPr>
-        <w:rPr>
-          <w:lang w:val="en-US" w:eastAsia="ja-JP"/>
-        </w:rPr>
-      </w:pPr>
-      <w:r>
-        <w:rPr>
-          <w:lang w:val="en-US" w:eastAsia="ja-JP"/>
-        </w:rPr>
-        <w:t xml:space="preserve">group by </w:t>
-      </w:r>
-      <w:proofErr w:type="spellStart"/>
-      <w:proofErr w:type="gramStart"/>
-      <w:r>
-        <w:rPr>
-          <w:lang w:val="en-US" w:eastAsia="ja-JP"/>
-        </w:rPr>
-        <w:t>c.category</w:t>
-      </w:r>
-      <w:proofErr w:type="gramEnd"/>
-      <w:r>
-        <w:rPr>
-          <w:lang w:val="en-US" w:eastAsia="ja-JP"/>
-        </w:rPr>
-        <w:t>_name</w:t>
-      </w:r>
-      <w:proofErr w:type="spellEnd"/>
-    </w:p>
-    <w:p>
-      <w:pPr>
-        <w:rPr>
-          <w:lang w:val="en-US" w:eastAsia="ja-JP"/>
-        </w:rPr>
-      </w:pPr>
-      <w:r>
-        <w:rPr>
-          <w:lang w:val="en-US" w:eastAsia="ja-JP"/>
-        </w:rPr>
-        <w:t xml:space="preserve">order by count </w:t>
+        <w:t xml:space="preserve"> by </w:t>
+      </w:r>
+      <w:proofErr w:type="spellStart"/>
+      <w:r>
+        <w:rPr>
+          <w:lang w:val="en-US" w:eastAsia="ja-JP"/>
+        </w:rPr>
+        <w:t>url</w:t>
+      </w:r>
+      <w:proofErr w:type="spellEnd"/>
+      <w:r>
+        <w:rPr>
+          <w:lang w:val="en-US" w:eastAsia="ja-JP"/>
+        </w:rPr>
+        <w:t xml:space="preserve"> order by count(*) </w:t>
       </w:r>
       <w:proofErr w:type="spellStart"/>
       <w:r>
@@ -1735,1072 +4098,6 @@
         <w:t>desc</w:t>
       </w:r>
       <w:proofErr w:type="spellEnd"/>
-    </w:p>
-    <w:p>
-      <w:pPr>
-        <w:rPr>
-          <w:lang w:val="en-US" w:eastAsia="ja-JP"/>
-        </w:rPr>
-      </w:pPr>
-      <w:r>
-        <w:rPr>
-          <w:lang w:val="en-US" w:eastAsia="ja-JP"/>
-        </w:rPr>
-        <w:t>limit 10;</w:t>
-      </w:r>
-    </w:p>
-    <w:p>
-      <w:pPr>
-        <w:pStyle w:val="Heading2"/>
-        <w:rPr>
-          <w:lang w:val="en-US" w:eastAsia="ja-JP"/>
-        </w:rPr>
-      </w:pPr>
-      <w:r>
-        <w:rPr>
-          <w:lang w:val="en-US" w:eastAsia="ja-JP"/>
-        </w:rPr>
-        <w:t xml:space="preserve">Bulk upload using </w:t>
-      </w:r>
-      <w:proofErr w:type="spellStart"/>
-      <w:r>
-        <w:rPr>
-          <w:lang w:val="en-US" w:eastAsia="ja-JP"/>
-        </w:rPr>
-        <w:t>hdfs</w:t>
-      </w:r>
-      <w:proofErr w:type="spellEnd"/>
-      <w:r>
-        <w:rPr>
-          <w:lang w:val="en-US" w:eastAsia="ja-JP"/>
-        </w:rPr>
-        <w:t xml:space="preserve"> (</w:t>
-      </w:r>
-      <w:proofErr w:type="spellStart"/>
-      <w:r>
-        <w:rPr>
-          <w:lang w:val="en-US" w:eastAsia="ja-JP"/>
-        </w:rPr>
-        <w:t>hadoop</w:t>
-      </w:r>
-      <w:proofErr w:type="spellEnd"/>
-      <w:r>
-        <w:rPr>
-          <w:lang w:val="en-US" w:eastAsia="ja-JP"/>
-        </w:rPr>
-        <w:t>)</w:t>
-      </w:r>
-    </w:p>
-    <w:p>
-      <w:pPr>
-        <w:rPr>
-          <w:lang w:val="en-US" w:eastAsia="ja-JP"/>
-        </w:rPr>
-      </w:pPr>
-      <w:r>
-        <w:rPr>
-          <w:lang w:val="en-US" w:eastAsia="ja-JP"/>
-        </w:rPr>
-        <w:t>[</w:t>
-      </w:r>
-      <w:proofErr w:type="spellStart"/>
-      <w:r>
-        <w:rPr>
-          <w:lang w:val="en-US" w:eastAsia="ja-JP"/>
-        </w:rPr>
-        <w:t>cloudera@quickstart</w:t>
-      </w:r>
-      <w:proofErr w:type="spellEnd"/>
-      <w:r>
-        <w:rPr>
-          <w:lang w:val="en-US" w:eastAsia="ja-JP"/>
-        </w:rPr>
-        <w:t xml:space="preserve"> </w:t>
-      </w:r>
-      <w:proofErr w:type="gramStart"/>
-      <w:r>
-        <w:rPr>
-          <w:lang w:val="en-US" w:eastAsia="ja-JP"/>
-        </w:rPr>
-        <w:t>~]$</w:t>
-      </w:r>
-      <w:proofErr w:type="gramEnd"/>
-      <w:r>
-        <w:rPr>
-          <w:lang w:val="en-US" w:eastAsia="ja-JP"/>
-        </w:rPr>
-        <w:t xml:space="preserve"> </w:t>
-      </w:r>
-      <w:proofErr w:type="spellStart"/>
-      <w:r>
-        <w:rPr>
-          <w:lang w:val="en-US" w:eastAsia="ja-JP"/>
-        </w:rPr>
-        <w:t>sudo</w:t>
-      </w:r>
-      <w:proofErr w:type="spellEnd"/>
-      <w:r>
-        <w:rPr>
-          <w:lang w:val="en-US" w:eastAsia="ja-JP"/>
-        </w:rPr>
-        <w:t xml:space="preserve"> -u </w:t>
-      </w:r>
-      <w:proofErr w:type="spellStart"/>
-      <w:r>
-        <w:rPr>
-          <w:lang w:val="en-US" w:eastAsia="ja-JP"/>
-        </w:rPr>
-        <w:t>hdfs</w:t>
-      </w:r>
-      <w:proofErr w:type="spellEnd"/>
-      <w:r>
-        <w:rPr>
-          <w:lang w:val="en-US" w:eastAsia="ja-JP"/>
-        </w:rPr>
-        <w:t xml:space="preserve"> </w:t>
-      </w:r>
-      <w:proofErr w:type="spellStart"/>
-      <w:r>
-        <w:rPr>
-          <w:lang w:val="en-US" w:eastAsia="ja-JP"/>
-        </w:rPr>
-        <w:t>hadoop</w:t>
-      </w:r>
-      <w:proofErr w:type="spellEnd"/>
-      <w:r>
-        <w:rPr>
-          <w:lang w:val="en-US" w:eastAsia="ja-JP"/>
-        </w:rPr>
-        <w:t xml:space="preserve"> fs -</w:t>
-      </w:r>
-      <w:proofErr w:type="spellStart"/>
-      <w:r>
-        <w:rPr>
-          <w:lang w:val="en-US" w:eastAsia="ja-JP"/>
-        </w:rPr>
-        <w:t>mkdir</w:t>
-      </w:r>
-      <w:proofErr w:type="spellEnd"/>
-      <w:r>
-        <w:rPr>
-          <w:lang w:val="en-US" w:eastAsia="ja-JP"/>
-        </w:rPr>
-        <w:t xml:space="preserve"> /user/hive/warehouse/</w:t>
-      </w:r>
-      <w:proofErr w:type="spellStart"/>
-      <w:r>
-        <w:rPr>
-          <w:lang w:val="en-US" w:eastAsia="ja-JP"/>
-        </w:rPr>
-        <w:t>original_access_logs</w:t>
-      </w:r>
-      <w:proofErr w:type="spellEnd"/>
-    </w:p>
-    <w:p>
-      <w:pPr>
-        <w:rPr>
-          <w:lang w:val="en-US" w:eastAsia="ja-JP"/>
-        </w:rPr>
-      </w:pPr>
-      <w:r>
-        <w:rPr>
-          <w:lang w:val="en-US" w:eastAsia="ja-JP"/>
-        </w:rPr>
-        <w:t>[</w:t>
-      </w:r>
-      <w:proofErr w:type="spellStart"/>
-      <w:r>
-        <w:rPr>
-          <w:lang w:val="en-US" w:eastAsia="ja-JP"/>
-        </w:rPr>
-        <w:t>cloudera@quickstart</w:t>
-      </w:r>
-      <w:proofErr w:type="spellEnd"/>
-      <w:r>
-        <w:rPr>
-          <w:lang w:val="en-US" w:eastAsia="ja-JP"/>
-        </w:rPr>
-        <w:t xml:space="preserve"> </w:t>
-      </w:r>
-      <w:proofErr w:type="gramStart"/>
-      <w:r>
-        <w:rPr>
-          <w:lang w:val="en-US" w:eastAsia="ja-JP"/>
-        </w:rPr>
-        <w:t>~]$</w:t>
-      </w:r>
-      <w:proofErr w:type="gramEnd"/>
-      <w:r>
-        <w:rPr>
-          <w:lang w:val="en-US" w:eastAsia="ja-JP"/>
-        </w:rPr>
-        <w:t xml:space="preserve"> </w:t>
-      </w:r>
-      <w:proofErr w:type="spellStart"/>
-      <w:r>
-        <w:rPr>
-          <w:lang w:val="en-US" w:eastAsia="ja-JP"/>
-        </w:rPr>
-        <w:t>sudo</w:t>
-      </w:r>
-      <w:proofErr w:type="spellEnd"/>
-      <w:r>
-        <w:rPr>
-          <w:lang w:val="en-US" w:eastAsia="ja-JP"/>
-        </w:rPr>
-        <w:t xml:space="preserve"> -u </w:t>
-      </w:r>
-      <w:proofErr w:type="spellStart"/>
-      <w:r>
-        <w:rPr>
-          <w:lang w:val="en-US" w:eastAsia="ja-JP"/>
-        </w:rPr>
-        <w:t>hdfs</w:t>
-      </w:r>
-      <w:proofErr w:type="spellEnd"/>
-      <w:r>
-        <w:rPr>
-          <w:lang w:val="en-US" w:eastAsia="ja-JP"/>
-        </w:rPr>
-        <w:t xml:space="preserve"> </w:t>
-      </w:r>
-      <w:proofErr w:type="spellStart"/>
-      <w:r>
-        <w:rPr>
-          <w:lang w:val="en-US" w:eastAsia="ja-JP"/>
-        </w:rPr>
-        <w:t>hadoop</w:t>
-      </w:r>
-      <w:proofErr w:type="spellEnd"/>
-      <w:r>
-        <w:rPr>
-          <w:lang w:val="en-US" w:eastAsia="ja-JP"/>
-        </w:rPr>
-        <w:t xml:space="preserve"> fs -</w:t>
-      </w:r>
-      <w:proofErr w:type="spellStart"/>
-      <w:r>
-        <w:rPr>
-          <w:lang w:val="en-US" w:eastAsia="ja-JP"/>
-        </w:rPr>
-        <w:t>copyFromLocal</w:t>
-      </w:r>
-      <w:proofErr w:type="spellEnd"/>
-      <w:r>
-        <w:rPr>
-          <w:lang w:val="en-US" w:eastAsia="ja-JP"/>
-        </w:rPr>
-        <w:t xml:space="preserve"> /opt/examples/</w:t>
-      </w:r>
-      <w:proofErr w:type="spellStart"/>
-      <w:r>
-        <w:rPr>
-          <w:lang w:val="en-US" w:eastAsia="ja-JP"/>
-        </w:rPr>
-        <w:t>log_files</w:t>
-      </w:r>
-      <w:proofErr w:type="spellEnd"/>
-      <w:r>
-        <w:rPr>
-          <w:lang w:val="en-US" w:eastAsia="ja-JP"/>
-        </w:rPr>
-        <w:t>/access.log.2 /user/hive/warehouse/</w:t>
-      </w:r>
-      <w:proofErr w:type="spellStart"/>
-      <w:r>
-        <w:rPr>
-          <w:lang w:val="en-US" w:eastAsia="ja-JP"/>
-        </w:rPr>
-        <w:t>original_access_logs</w:t>
-      </w:r>
-      <w:proofErr w:type="spellEnd"/>
-    </w:p>
-    <w:p>
-      <w:pPr>
-        <w:rPr>
-          <w:lang w:val="en-US" w:eastAsia="ja-JP"/>
-        </w:rPr>
-      </w:pPr>
-      <w:r>
-        <w:rPr>
-          <w:lang w:val="en-US" w:eastAsia="ja-JP"/>
-        </w:rPr>
-        <w:t>[</w:t>
-      </w:r>
-      <w:proofErr w:type="spellStart"/>
-      <w:r>
-        <w:rPr>
-          <w:lang w:val="en-US" w:eastAsia="ja-JP"/>
-        </w:rPr>
-        <w:t>cloudera@quickstart</w:t>
-      </w:r>
-      <w:proofErr w:type="spellEnd"/>
-      <w:r>
-        <w:rPr>
-          <w:lang w:val="en-US" w:eastAsia="ja-JP"/>
-        </w:rPr>
-        <w:t xml:space="preserve"> </w:t>
-      </w:r>
-      <w:proofErr w:type="gramStart"/>
-      <w:r>
-        <w:rPr>
-          <w:lang w:val="en-US" w:eastAsia="ja-JP"/>
-        </w:rPr>
-        <w:t>~]$</w:t>
-      </w:r>
-      <w:proofErr w:type="gramEnd"/>
-      <w:r>
-        <w:rPr>
-          <w:lang w:val="en-US" w:eastAsia="ja-JP"/>
-        </w:rPr>
-        <w:t xml:space="preserve"> </w:t>
-      </w:r>
-      <w:proofErr w:type="spellStart"/>
-      <w:r>
-        <w:rPr>
-          <w:lang w:val="en-US" w:eastAsia="ja-JP"/>
-        </w:rPr>
-        <w:t>hadoop</w:t>
-      </w:r>
-      <w:proofErr w:type="spellEnd"/>
-      <w:r>
-        <w:rPr>
-          <w:lang w:val="en-US" w:eastAsia="ja-JP"/>
-        </w:rPr>
-        <w:t xml:space="preserve"> fs -ls /user/hive/warehouse/</w:t>
-      </w:r>
-      <w:proofErr w:type="spellStart"/>
-      <w:r>
-        <w:rPr>
-          <w:lang w:val="en-US" w:eastAsia="ja-JP"/>
-        </w:rPr>
-        <w:t>original_access_logs</w:t>
-      </w:r>
-      <w:proofErr w:type="spellEnd"/>
-    </w:p>
-    <w:p>
-      <w:pPr>
-        <w:rPr>
-          <w:lang w:val="en-US" w:eastAsia="ja-JP"/>
-        </w:rPr>
-      </w:pPr>
-    </w:p>
-    <w:p>
-      <w:pPr>
-        <w:pStyle w:val="Heading2"/>
-        <w:rPr>
-          <w:lang w:val="en-US" w:eastAsia="ja-JP"/>
-        </w:rPr>
-      </w:pPr>
-      <w:r>
-        <w:rPr>
-          <w:lang w:val="en-US" w:eastAsia="ja-JP"/>
-        </w:rPr>
-        <w:lastRenderedPageBreak/>
-        <w:t xml:space="preserve">Build Hive table </w:t>
-      </w:r>
-    </w:p>
-    <w:p>
-      <w:pPr>
-        <w:rPr>
-          <w:lang w:val="en-US" w:eastAsia="ja-JP"/>
-        </w:rPr>
-      </w:pPr>
-      <w:r>
-        <w:rPr>
-          <w:lang w:val="en-US" w:eastAsia="ja-JP"/>
-        </w:rPr>
-        <w:t xml:space="preserve">First, you'll take advantage of Hive's flexible </w:t>
-      </w:r>
-      <w:proofErr w:type="spellStart"/>
-      <w:r>
-        <w:rPr>
-          <w:lang w:val="en-US" w:eastAsia="ja-JP"/>
-        </w:rPr>
-        <w:t>SerDes</w:t>
-      </w:r>
-      <w:proofErr w:type="spellEnd"/>
-      <w:r>
-        <w:rPr>
-          <w:lang w:val="en-US" w:eastAsia="ja-JP"/>
-        </w:rPr>
-        <w:t xml:space="preserve"> (</w:t>
-      </w:r>
-      <w:proofErr w:type="spellStart"/>
-      <w:r>
-        <w:rPr>
-          <w:lang w:val="en-US" w:eastAsia="ja-JP"/>
-        </w:rPr>
-        <w:t>serializers</w:t>
-      </w:r>
-      <w:proofErr w:type="spellEnd"/>
-      <w:r>
-        <w:rPr>
-          <w:lang w:val="en-US" w:eastAsia="ja-JP"/>
-        </w:rPr>
-        <w:t xml:space="preserve"> / </w:t>
-      </w:r>
-      <w:proofErr w:type="spellStart"/>
-      <w:r>
-        <w:rPr>
-          <w:lang w:val="en-US" w:eastAsia="ja-JP"/>
-        </w:rPr>
-        <w:t>deserializers</w:t>
-      </w:r>
-      <w:proofErr w:type="spellEnd"/>
-      <w:r>
-        <w:rPr>
-          <w:lang w:val="en-US" w:eastAsia="ja-JP"/>
-        </w:rPr>
-        <w:t xml:space="preserve">) to parse the logs into individual fields using a regular expression. Second, you'll transfer the data from this intermediate table to one that does not require any special </w:t>
-      </w:r>
-      <w:proofErr w:type="spellStart"/>
-      <w:r>
-        <w:rPr>
-          <w:lang w:val="en-US" w:eastAsia="ja-JP"/>
-        </w:rPr>
-        <w:t>SerDe</w:t>
-      </w:r>
-      <w:proofErr w:type="spellEnd"/>
-    </w:p>
-    <w:p>
-      <w:pPr>
-        <w:rPr>
-          <w:lang w:val="en-US" w:eastAsia="ja-JP"/>
-        </w:rPr>
-      </w:pPr>
-    </w:p>
-    <w:p>
-      <w:pPr>
-        <w:rPr>
-          <w:lang w:val="en-US" w:eastAsia="ja-JP"/>
-        </w:rPr>
-      </w:pPr>
-      <w:r>
-        <w:rPr>
-          <w:lang w:val="en-US" w:eastAsia="ja-JP"/>
-        </w:rPr>
-        <w:t xml:space="preserve">CREATE EXTERNAL TABLE </w:t>
-      </w:r>
-      <w:proofErr w:type="spellStart"/>
-      <w:r>
-        <w:rPr>
-          <w:lang w:val="en-US" w:eastAsia="ja-JP"/>
-        </w:rPr>
-        <w:t>intermediate_access_logs</w:t>
-      </w:r>
-      <w:proofErr w:type="spellEnd"/>
-      <w:r>
-        <w:rPr>
-          <w:lang w:val="en-US" w:eastAsia="ja-JP"/>
-        </w:rPr>
-        <w:t xml:space="preserve"> (</w:t>
-      </w:r>
-    </w:p>
-    <w:p>
-      <w:pPr>
-        <w:rPr>
-          <w:lang w:val="en-US" w:eastAsia="ja-JP"/>
-        </w:rPr>
-      </w:pPr>
-      <w:r>
-        <w:rPr>
-          <w:lang w:val="en-US" w:eastAsia="ja-JP"/>
-        </w:rPr>
-        <w:t xml:space="preserve">    </w:t>
-      </w:r>
-      <w:proofErr w:type="spellStart"/>
-      <w:r>
-        <w:rPr>
-          <w:lang w:val="en-US" w:eastAsia="ja-JP"/>
-        </w:rPr>
-        <w:t>ip</w:t>
-      </w:r>
-      <w:proofErr w:type="spellEnd"/>
-      <w:r>
-        <w:rPr>
-          <w:lang w:val="en-US" w:eastAsia="ja-JP"/>
-        </w:rPr>
-        <w:t xml:space="preserve"> STRING,</w:t>
-      </w:r>
-    </w:p>
-    <w:p>
-      <w:pPr>
-        <w:rPr>
-          <w:lang w:val="en-US" w:eastAsia="ja-JP"/>
-        </w:rPr>
-      </w:pPr>
-      <w:r>
-        <w:rPr>
-          <w:lang w:val="en-US" w:eastAsia="ja-JP"/>
-        </w:rPr>
-        <w:t xml:space="preserve">    date STRING,</w:t>
-      </w:r>
-    </w:p>
-    <w:p>
-      <w:pPr>
-        <w:rPr>
-          <w:lang w:val="en-US" w:eastAsia="ja-JP"/>
-        </w:rPr>
-      </w:pPr>
-      <w:r>
-        <w:rPr>
-          <w:lang w:val="en-US" w:eastAsia="ja-JP"/>
-        </w:rPr>
-        <w:t xml:space="preserve">    method STRING,</w:t>
-      </w:r>
-    </w:p>
-    <w:p>
-      <w:pPr>
-        <w:rPr>
-          <w:lang w:val="en-US" w:eastAsia="ja-JP"/>
-        </w:rPr>
-      </w:pPr>
-      <w:r>
-        <w:rPr>
-          <w:lang w:val="en-US" w:eastAsia="ja-JP"/>
-        </w:rPr>
-        <w:t xml:space="preserve">    </w:t>
-      </w:r>
-      <w:proofErr w:type="spellStart"/>
-      <w:r>
-        <w:rPr>
-          <w:lang w:val="en-US" w:eastAsia="ja-JP"/>
-        </w:rPr>
-        <w:t>url</w:t>
-      </w:r>
-      <w:proofErr w:type="spellEnd"/>
-      <w:r>
-        <w:rPr>
-          <w:lang w:val="en-US" w:eastAsia="ja-JP"/>
-        </w:rPr>
-        <w:t xml:space="preserve"> STRING,</w:t>
-      </w:r>
-    </w:p>
-    <w:p>
-      <w:pPr>
-        <w:rPr>
-          <w:lang w:val="en-US" w:eastAsia="ja-JP"/>
-        </w:rPr>
-      </w:pPr>
-      <w:r>
-        <w:rPr>
-          <w:lang w:val="en-US" w:eastAsia="ja-JP"/>
-        </w:rPr>
-        <w:t xml:space="preserve">    </w:t>
-      </w:r>
-      <w:proofErr w:type="spellStart"/>
-      <w:r>
-        <w:rPr>
-          <w:lang w:val="en-US" w:eastAsia="ja-JP"/>
-        </w:rPr>
-        <w:t>http_version</w:t>
-      </w:r>
-      <w:proofErr w:type="spellEnd"/>
-      <w:r>
-        <w:rPr>
-          <w:lang w:val="en-US" w:eastAsia="ja-JP"/>
-        </w:rPr>
-        <w:t xml:space="preserve"> STRING,</w:t>
-      </w:r>
-    </w:p>
-    <w:p>
-      <w:pPr>
-        <w:rPr>
-          <w:lang w:val="en-US" w:eastAsia="ja-JP"/>
-        </w:rPr>
-      </w:pPr>
-      <w:r>
-        <w:rPr>
-          <w:lang w:val="en-US" w:eastAsia="ja-JP"/>
-        </w:rPr>
-        <w:t xml:space="preserve">    code1 STRING,</w:t>
-      </w:r>
-    </w:p>
-    <w:p>
-      <w:pPr>
-        <w:rPr>
-          <w:lang w:val="en-US" w:eastAsia="ja-JP"/>
-        </w:rPr>
-      </w:pPr>
-      <w:r>
-        <w:rPr>
-          <w:lang w:val="en-US" w:eastAsia="ja-JP"/>
-        </w:rPr>
-        <w:t xml:space="preserve">    code2 STRING,</w:t>
-      </w:r>
-    </w:p>
-    <w:p>
-      <w:pPr>
-        <w:rPr>
-          <w:lang w:val="en-US" w:eastAsia="ja-JP"/>
-        </w:rPr>
-      </w:pPr>
-      <w:r>
-        <w:rPr>
-          <w:lang w:val="en-US" w:eastAsia="ja-JP"/>
-        </w:rPr>
-        <w:t xml:space="preserve">    dash STRING,</w:t>
-      </w:r>
-    </w:p>
-    <w:p>
-      <w:pPr>
-        <w:rPr>
-          <w:lang w:val="en-US" w:eastAsia="ja-JP"/>
-        </w:rPr>
-      </w:pPr>
-      <w:r>
-        <w:rPr>
-          <w:lang w:val="en-US" w:eastAsia="ja-JP"/>
-        </w:rPr>
-        <w:t xml:space="preserve">    </w:t>
-      </w:r>
-      <w:proofErr w:type="spellStart"/>
-      <w:r>
-        <w:rPr>
-          <w:lang w:val="en-US" w:eastAsia="ja-JP"/>
-        </w:rPr>
-        <w:t>user_agent</w:t>
-      </w:r>
-      <w:proofErr w:type="spellEnd"/>
-      <w:r>
-        <w:rPr>
-          <w:lang w:val="en-US" w:eastAsia="ja-JP"/>
-        </w:rPr>
-        <w:t xml:space="preserve"> STRING)</w:t>
-      </w:r>
-    </w:p>
-    <w:p>
-      <w:pPr>
-        <w:rPr>
-          <w:lang w:val="en-US" w:eastAsia="ja-JP"/>
-        </w:rPr>
-      </w:pPr>
-      <w:r>
-        <w:rPr>
-          <w:lang w:val="en-US" w:eastAsia="ja-JP"/>
-        </w:rPr>
-        <w:t>ROW FORMAT SERDE 'org.apache.hadoop.hive.contrib.serde2.RegexSerDe'</w:t>
-      </w:r>
-    </w:p>
-    <w:p>
-      <w:pPr>
-        <w:rPr>
-          <w:lang w:val="en-US" w:eastAsia="ja-JP"/>
-        </w:rPr>
-      </w:pPr>
-      <w:r>
-        <w:rPr>
-          <w:lang w:val="en-US" w:eastAsia="ja-JP"/>
-        </w:rPr>
-        <w:t>WITH SERDEPROPERTIES (</w:t>
-      </w:r>
-    </w:p>
-    <w:p>
-      <w:pPr>
-        <w:rPr>
-          <w:lang w:val="en-US" w:eastAsia="ja-JP"/>
-        </w:rPr>
-      </w:pPr>
-      <w:r>
-        <w:rPr>
-          <w:lang w:val="en-US" w:eastAsia="ja-JP"/>
-        </w:rPr>
-        <w:t xml:space="preserve">    '</w:t>
-      </w:r>
-      <w:proofErr w:type="spellStart"/>
-      <w:proofErr w:type="gramStart"/>
-      <w:r>
-        <w:rPr>
-          <w:lang w:val="en-US" w:eastAsia="ja-JP"/>
-        </w:rPr>
-        <w:t>input.regex</w:t>
-      </w:r>
-      <w:proofErr w:type="spellEnd"/>
-      <w:proofErr w:type="gramEnd"/>
-      <w:r>
-        <w:rPr>
-          <w:lang w:val="en-US" w:eastAsia="ja-JP"/>
-        </w:rPr>
-        <w:t>' = '([^ ]*) - - \\[([^\\]]*)\\] "([^\ ]*) ([^\ ]*) ([^\ ]*)" (\\d*) (\\d*) "([^"]*)" "([^"]*)"',</w:t>
-      </w:r>
-    </w:p>
-    <w:p>
-      <w:pPr>
-        <w:rPr>
-          <w:lang w:val="en-US" w:eastAsia="ja-JP"/>
-        </w:rPr>
-      </w:pPr>
-      <w:r>
-        <w:rPr>
-          <w:lang w:val="en-US" w:eastAsia="ja-JP"/>
-        </w:rPr>
-        <w:t xml:space="preserve">    '</w:t>
-      </w:r>
-      <w:proofErr w:type="spellStart"/>
-      <w:r>
-        <w:rPr>
-          <w:lang w:val="en-US" w:eastAsia="ja-JP"/>
-        </w:rPr>
-        <w:t>output.format.string</w:t>
-      </w:r>
-      <w:proofErr w:type="spellEnd"/>
-      <w:r>
-        <w:rPr>
-          <w:lang w:val="en-US" w:eastAsia="ja-JP"/>
-        </w:rPr>
-        <w:t>' = "%1$$s %2$$s %3$$s %4$$s %5$$s %6$$s %7$$s %8$$s %9$$s")</w:t>
-      </w:r>
-    </w:p>
-    <w:p>
-      <w:pPr>
-        <w:rPr>
-          <w:lang w:val="en-US" w:eastAsia="ja-JP"/>
-        </w:rPr>
-      </w:pPr>
-      <w:r>
-        <w:rPr>
-          <w:lang w:val="en-US" w:eastAsia="ja-JP"/>
-        </w:rPr>
-        <w:t>LOCATION '/user/hive/warehouse/</w:t>
-      </w:r>
-      <w:proofErr w:type="spellStart"/>
-      <w:r>
-        <w:rPr>
-          <w:lang w:val="en-US" w:eastAsia="ja-JP"/>
-        </w:rPr>
-        <w:t>original_access_logs</w:t>
-      </w:r>
-      <w:proofErr w:type="spellEnd"/>
-      <w:r>
-        <w:rPr>
-          <w:lang w:val="en-US" w:eastAsia="ja-JP"/>
-        </w:rPr>
-        <w:t>';</w:t>
-      </w:r>
-    </w:p>
-    <w:p>
-      <w:pPr>
-        <w:rPr>
-          <w:lang w:val="en-US" w:eastAsia="ja-JP"/>
-        </w:rPr>
-      </w:pPr>
-    </w:p>
-    <w:p>
-      <w:pPr>
-        <w:rPr>
-          <w:lang w:val="en-US" w:eastAsia="ja-JP"/>
-        </w:rPr>
-      </w:pPr>
-      <w:r>
-        <w:rPr>
-          <w:lang w:val="en-US" w:eastAsia="ja-JP"/>
-        </w:rPr>
-        <w:t xml:space="preserve">CREATE EXTERNAL TABLE </w:t>
-      </w:r>
-      <w:proofErr w:type="spellStart"/>
-      <w:r>
-        <w:rPr>
-          <w:lang w:val="en-US" w:eastAsia="ja-JP"/>
-        </w:rPr>
-        <w:t>tokenized_access_logs</w:t>
-      </w:r>
-      <w:proofErr w:type="spellEnd"/>
-      <w:r>
-        <w:rPr>
-          <w:lang w:val="en-US" w:eastAsia="ja-JP"/>
-        </w:rPr>
-        <w:t xml:space="preserve"> (</w:t>
-      </w:r>
-    </w:p>
-    <w:p>
-      <w:pPr>
-        <w:rPr>
-          <w:lang w:val="en-US" w:eastAsia="ja-JP"/>
-        </w:rPr>
-      </w:pPr>
-      <w:r>
-        <w:rPr>
-          <w:lang w:val="en-US" w:eastAsia="ja-JP"/>
-        </w:rPr>
-        <w:t xml:space="preserve">    </w:t>
-      </w:r>
-      <w:proofErr w:type="spellStart"/>
-      <w:r>
-        <w:rPr>
-          <w:lang w:val="en-US" w:eastAsia="ja-JP"/>
-        </w:rPr>
-        <w:t>ip</w:t>
-      </w:r>
-      <w:proofErr w:type="spellEnd"/>
-      <w:r>
-        <w:rPr>
-          <w:lang w:val="en-US" w:eastAsia="ja-JP"/>
-        </w:rPr>
-        <w:t xml:space="preserve"> STRING,</w:t>
-      </w:r>
-    </w:p>
-    <w:p>
-      <w:pPr>
-        <w:rPr>
-          <w:lang w:val="en-US" w:eastAsia="ja-JP"/>
-        </w:rPr>
-      </w:pPr>
-      <w:r>
-        <w:rPr>
-          <w:lang w:val="en-US" w:eastAsia="ja-JP"/>
-        </w:rPr>
-        <w:t xml:space="preserve">    date STRING,</w:t>
-      </w:r>
-    </w:p>
-    <w:p>
-      <w:pPr>
-        <w:rPr>
-          <w:lang w:val="en-US" w:eastAsia="ja-JP"/>
-        </w:rPr>
-      </w:pPr>
-      <w:r>
-        <w:rPr>
-          <w:lang w:val="en-US" w:eastAsia="ja-JP"/>
-        </w:rPr>
-        <w:t xml:space="preserve">    method STRING,</w:t>
-      </w:r>
-    </w:p>
-    <w:p>
-      <w:pPr>
-        <w:rPr>
-          <w:lang w:val="en-US" w:eastAsia="ja-JP"/>
-        </w:rPr>
-      </w:pPr>
-      <w:r>
-        <w:rPr>
-          <w:lang w:val="en-US" w:eastAsia="ja-JP"/>
-        </w:rPr>
-        <w:t xml:space="preserve">    </w:t>
-      </w:r>
-      <w:proofErr w:type="spellStart"/>
-      <w:r>
-        <w:rPr>
-          <w:lang w:val="en-US" w:eastAsia="ja-JP"/>
-        </w:rPr>
-        <w:t>url</w:t>
-      </w:r>
-      <w:proofErr w:type="spellEnd"/>
-      <w:r>
-        <w:rPr>
-          <w:lang w:val="en-US" w:eastAsia="ja-JP"/>
-        </w:rPr>
-        <w:t xml:space="preserve"> STRING,</w:t>
-      </w:r>
-    </w:p>
-    <w:p>
-      <w:pPr>
-        <w:rPr>
-          <w:lang w:val="en-US" w:eastAsia="ja-JP"/>
-        </w:rPr>
-      </w:pPr>
-      <w:r>
-        <w:rPr>
-          <w:lang w:val="en-US" w:eastAsia="ja-JP"/>
-        </w:rPr>
-        <w:t xml:space="preserve">    </w:t>
-      </w:r>
-      <w:proofErr w:type="spellStart"/>
-      <w:r>
-        <w:rPr>
-          <w:lang w:val="en-US" w:eastAsia="ja-JP"/>
-        </w:rPr>
-        <w:t>http_version</w:t>
-      </w:r>
-      <w:proofErr w:type="spellEnd"/>
-      <w:r>
-        <w:rPr>
-          <w:lang w:val="en-US" w:eastAsia="ja-JP"/>
-        </w:rPr>
-        <w:t xml:space="preserve"> STRING,</w:t>
-      </w:r>
-    </w:p>
-    <w:p>
-      <w:pPr>
-        <w:rPr>
-          <w:lang w:val="en-US" w:eastAsia="ja-JP"/>
-        </w:rPr>
-      </w:pPr>
-      <w:r>
-        <w:rPr>
-          <w:lang w:val="en-US" w:eastAsia="ja-JP"/>
-        </w:rPr>
-        <w:t xml:space="preserve">    code1 STRING,</w:t>
-      </w:r>
-    </w:p>
-    <w:p>
-      <w:pPr>
-        <w:rPr>
-          <w:lang w:val="en-US" w:eastAsia="ja-JP"/>
-        </w:rPr>
-      </w:pPr>
-      <w:r>
-        <w:rPr>
-          <w:lang w:val="en-US" w:eastAsia="ja-JP"/>
-        </w:rPr>
-        <w:t xml:space="preserve">    code2 STRING,</w:t>
-      </w:r>
-    </w:p>
-    <w:p>
-      <w:pPr>
-        <w:rPr>
-          <w:lang w:val="en-US" w:eastAsia="ja-JP"/>
-        </w:rPr>
-      </w:pPr>
-      <w:r>
-        <w:rPr>
-          <w:lang w:val="en-US" w:eastAsia="ja-JP"/>
-        </w:rPr>
-        <w:t xml:space="preserve">    dash STRING,</w:t>
-      </w:r>
-    </w:p>
-    <w:p>
-      <w:pPr>
-        <w:rPr>
-          <w:lang w:val="en-US" w:eastAsia="ja-JP"/>
-        </w:rPr>
-      </w:pPr>
-      <w:r>
-        <w:rPr>
-          <w:lang w:val="en-US" w:eastAsia="ja-JP"/>
-        </w:rPr>
-        <w:t xml:space="preserve">    </w:t>
-      </w:r>
-      <w:proofErr w:type="spellStart"/>
-      <w:r>
-        <w:rPr>
-          <w:lang w:val="en-US" w:eastAsia="ja-JP"/>
-        </w:rPr>
-        <w:t>user_agent</w:t>
-      </w:r>
-      <w:proofErr w:type="spellEnd"/>
-      <w:r>
-        <w:rPr>
-          <w:lang w:val="en-US" w:eastAsia="ja-JP"/>
-        </w:rPr>
-        <w:t xml:space="preserve"> STRING)</w:t>
-      </w:r>
-    </w:p>
-    <w:p>
-      <w:pPr>
-        <w:rPr>
-          <w:lang w:val="en-US" w:eastAsia="ja-JP"/>
-        </w:rPr>
-      </w:pPr>
-      <w:r>
-        <w:rPr>
-          <w:lang w:val="en-US" w:eastAsia="ja-JP"/>
-        </w:rPr>
-        <w:t>ROW FORMAT DELIMITED FIELDS TERMINATED BY ','</w:t>
-      </w:r>
-    </w:p>
-    <w:p>
-      <w:pPr>
-        <w:rPr>
-          <w:lang w:val="en-US" w:eastAsia="ja-JP"/>
-        </w:rPr>
-      </w:pPr>
-      <w:r>
-        <w:rPr>
-          <w:lang w:val="en-US" w:eastAsia="ja-JP"/>
-        </w:rPr>
-        <w:t>LOCATION '/user/hive/warehouse/</w:t>
-      </w:r>
-      <w:proofErr w:type="spellStart"/>
-      <w:r>
-        <w:rPr>
-          <w:lang w:val="en-US" w:eastAsia="ja-JP"/>
-        </w:rPr>
-        <w:t>tokenized_access_logs</w:t>
-      </w:r>
-      <w:proofErr w:type="spellEnd"/>
-      <w:r>
-        <w:rPr>
-          <w:lang w:val="en-US" w:eastAsia="ja-JP"/>
-        </w:rPr>
-        <w:t>';</w:t>
-      </w:r>
-    </w:p>
-    <w:p>
-      <w:pPr>
-        <w:rPr>
-          <w:lang w:val="en-US" w:eastAsia="ja-JP"/>
-        </w:rPr>
-      </w:pPr>
-    </w:p>
-    <w:p>
-      <w:pPr>
-        <w:rPr>
-          <w:lang w:val="en-US" w:eastAsia="ja-JP"/>
-        </w:rPr>
-      </w:pPr>
-      <w:r>
-        <w:rPr>
-          <w:lang w:val="en-US" w:eastAsia="ja-JP"/>
-        </w:rPr>
-        <w:t>ADD JAR /</w:t>
-      </w:r>
-      <w:proofErr w:type="spellStart"/>
-      <w:r>
-        <w:rPr>
-          <w:lang w:val="en-US" w:eastAsia="ja-JP"/>
-        </w:rPr>
-        <w:t>usr</w:t>
-      </w:r>
-      <w:proofErr w:type="spellEnd"/>
-      <w:r>
-        <w:rPr>
-          <w:lang w:val="en-US" w:eastAsia="ja-JP"/>
-        </w:rPr>
-        <w:t>/lib/hive/lib/hive-contrib.jar;</w:t>
-      </w:r>
-    </w:p>
-    <w:p>
-      <w:pPr>
-        <w:rPr>
-          <w:lang w:val="en-US" w:eastAsia="ja-JP"/>
-        </w:rPr>
-      </w:pPr>
-    </w:p>
-    <w:p>
-      <w:pPr>
-        <w:rPr>
-          <w:lang w:val="en-US" w:eastAsia="ja-JP"/>
-        </w:rPr>
-      </w:pPr>
-      <w:r>
-        <w:rPr>
-          <w:lang w:val="en-US" w:eastAsia="ja-JP"/>
-        </w:rPr>
-        <w:t xml:space="preserve">INSERT OVERWRITE TABLE </w:t>
-      </w:r>
-      <w:proofErr w:type="spellStart"/>
-      <w:r>
-        <w:rPr>
-          <w:lang w:val="en-US" w:eastAsia="ja-JP"/>
-        </w:rPr>
-        <w:t>tokenized_access_logs</w:t>
-      </w:r>
-      <w:proofErr w:type="spellEnd"/>
-      <w:r>
-        <w:rPr>
-          <w:lang w:val="en-US" w:eastAsia="ja-JP"/>
-        </w:rPr>
-        <w:t xml:space="preserve"> SELECT * FROM </w:t>
-      </w:r>
-      <w:proofErr w:type="spellStart"/>
-      <w:r>
-        <w:rPr>
-          <w:lang w:val="en-US" w:eastAsia="ja-JP"/>
-        </w:rPr>
-        <w:t>intermediate_access_logs</w:t>
-      </w:r>
-      <w:proofErr w:type="spellEnd"/>
       <w:r>
         <w:rPr>
           <w:lang w:val="en-US" w:eastAsia="ja-JP"/>
@@ -2821,199 +4118,6 @@
           <w:lang w:val="en-US" w:eastAsia="ja-JP"/>
         </w:rPr>
       </w:pPr>
-      <w:r>
-        <w:rPr>
-          <w:lang w:val="en-US" w:eastAsia="ja-JP"/>
-        </w:rPr>
-        <w:t xml:space="preserve">The final query will take a minute to run. It is using a MapReduce job, just like our </w:t>
-      </w:r>
-      <w:proofErr w:type="spellStart"/>
-      <w:r>
-        <w:rPr>
-          <w:lang w:val="en-US" w:eastAsia="ja-JP"/>
-        </w:rPr>
-        <w:t>Sqoop</w:t>
-      </w:r>
-      <w:proofErr w:type="spellEnd"/>
-      <w:r>
-        <w:rPr>
-          <w:lang w:val="en-US" w:eastAsia="ja-JP"/>
-        </w:rPr>
-        <w:t xml:space="preserve"> import did, to transfer the data from one table to the other in parallel</w:t>
-      </w:r>
-    </w:p>
-    <w:p>
-      <w:pPr>
-        <w:rPr>
-          <w:lang w:val="en-US" w:eastAsia="ja-JP"/>
-        </w:rPr>
-      </w:pPr>
-    </w:p>
-    <w:p>
-      <w:pPr>
-        <w:rPr>
-          <w:lang w:val="en-US" w:eastAsia="ja-JP"/>
-        </w:rPr>
-      </w:pPr>
-    </w:p>
-    <w:p>
-      <w:pPr>
-        <w:pStyle w:val="Heading2"/>
-        <w:rPr>
-          <w:lang w:val="en-US" w:eastAsia="ja-JP"/>
-        </w:rPr>
-      </w:pPr>
-      <w:r>
-        <w:rPr>
-          <w:lang w:val="en-US" w:eastAsia="ja-JP"/>
-        </w:rPr>
-        <w:t>Query data in Impala</w:t>
-      </w:r>
-    </w:p>
-    <w:p>
-      <w:pPr>
-        <w:rPr>
-          <w:lang w:val="en-US" w:eastAsia="ja-JP"/>
-        </w:rPr>
-      </w:pPr>
-      <w:r>
-        <w:rPr>
-          <w:lang w:val="en-US" w:eastAsia="ja-JP"/>
-        </w:rPr>
-        <w:t xml:space="preserve">select </w:t>
-      </w:r>
-      <w:proofErr w:type="gramStart"/>
-      <w:r>
-        <w:rPr>
-          <w:lang w:val="en-US" w:eastAsia="ja-JP"/>
-        </w:rPr>
-        <w:t>count(</w:t>
-      </w:r>
-      <w:proofErr w:type="gramEnd"/>
-      <w:r>
-        <w:rPr>
-          <w:lang w:val="en-US" w:eastAsia="ja-JP"/>
-        </w:rPr>
-        <w:t>*),</w:t>
-      </w:r>
-      <w:proofErr w:type="spellStart"/>
-      <w:r>
-        <w:rPr>
-          <w:lang w:val="en-US" w:eastAsia="ja-JP"/>
-        </w:rPr>
-        <w:t>url</w:t>
-      </w:r>
-      <w:proofErr w:type="spellEnd"/>
-      <w:r>
-        <w:rPr>
-          <w:lang w:val="en-US" w:eastAsia="ja-JP"/>
-        </w:rPr>
-        <w:t xml:space="preserve"> from </w:t>
-      </w:r>
-      <w:proofErr w:type="spellStart"/>
-      <w:r>
-        <w:rPr>
-          <w:lang w:val="en-US" w:eastAsia="ja-JP"/>
-        </w:rPr>
-        <w:t>tokenized_access_logs</w:t>
-      </w:r>
-      <w:proofErr w:type="spellEnd"/>
-    </w:p>
-    <w:p>
-      <w:pPr>
-        <w:rPr>
-          <w:lang w:val="en-US" w:eastAsia="ja-JP"/>
-        </w:rPr>
-      </w:pPr>
-      <w:r>
-        <w:rPr>
-          <w:lang w:val="en-US" w:eastAsia="ja-JP"/>
-        </w:rPr>
-        <w:t xml:space="preserve">where </w:t>
-      </w:r>
-      <w:proofErr w:type="spellStart"/>
-      <w:r>
-        <w:rPr>
-          <w:lang w:val="en-US" w:eastAsia="ja-JP"/>
-        </w:rPr>
-        <w:t>url</w:t>
-      </w:r>
-      <w:proofErr w:type="spellEnd"/>
-      <w:r>
-        <w:rPr>
-          <w:lang w:val="en-US" w:eastAsia="ja-JP"/>
-        </w:rPr>
-        <w:t xml:space="preserve"> like '%\/product\/%'</w:t>
-      </w:r>
-    </w:p>
-    <w:p>
-      <w:pPr>
-        <w:rPr>
-          <w:lang w:val="en-US" w:eastAsia="ja-JP"/>
-        </w:rPr>
-      </w:pPr>
-      <w:r>
-        <w:rPr>
-          <w:lang w:val="en-US" w:eastAsia="ja-JP"/>
-        </w:rPr>
-        <w:t xml:space="preserve">group by </w:t>
-      </w:r>
-      <w:proofErr w:type="spellStart"/>
-      <w:r>
-        <w:rPr>
-          <w:lang w:val="en-US" w:eastAsia="ja-JP"/>
-        </w:rPr>
-        <w:t>url</w:t>
-      </w:r>
-      <w:proofErr w:type="spellEnd"/>
-      <w:r>
-        <w:rPr>
-          <w:lang w:val="en-US" w:eastAsia="ja-JP"/>
-        </w:rPr>
-        <w:t xml:space="preserve"> order by </w:t>
-      </w:r>
-      <w:proofErr w:type="gramStart"/>
-      <w:r>
-        <w:rPr>
-          <w:lang w:val="en-US" w:eastAsia="ja-JP"/>
-        </w:rPr>
-        <w:t>count(</w:t>
-      </w:r>
-      <w:proofErr w:type="gramEnd"/>
-      <w:r>
-        <w:rPr>
-          <w:lang w:val="en-US" w:eastAsia="ja-JP"/>
-        </w:rPr>
-        <w:t xml:space="preserve">*) </w:t>
-      </w:r>
-      <w:proofErr w:type="spellStart"/>
-      <w:r>
-        <w:rPr>
-          <w:lang w:val="en-US" w:eastAsia="ja-JP"/>
-        </w:rPr>
-        <w:t>desc</w:t>
-      </w:r>
-      <w:proofErr w:type="spellEnd"/>
-      <w:r>
-        <w:rPr>
-          <w:lang w:val="en-US" w:eastAsia="ja-JP"/>
-        </w:rPr>
-        <w:t>;</w:t>
-      </w:r>
-    </w:p>
-    <w:p>
-      <w:pPr>
-        <w:rPr>
-          <w:lang w:val="en-US" w:eastAsia="ja-JP"/>
-        </w:rPr>
-      </w:pPr>
-    </w:p>
-    <w:p>
-      <w:pPr>
-        <w:rPr>
-          <w:lang w:val="en-US" w:eastAsia="ja-JP"/>
-        </w:rPr>
-      </w:pPr>
     </w:p>
     <w:p>
       <w:pPr>
@@ -3026,7 +4130,6 @@
         <w:rPr>
           <w:lang w:val="en-US" w:eastAsia="ja-JP"/>
         </w:rPr>
-        <w:lastRenderedPageBreak/>
         <w:t>Spark</w:t>
       </w:r>
     </w:p>
@@ -3563,7 +4666,6 @@
         <w:t xml:space="preserve"> … </w:t>
       </w:r>
       <w:proofErr w:type="spellStart"/>
-      <w:proofErr w:type="gramStart"/>
       <w:r>
         <w:rPr>
           <w:lang w:val="en-US" w:eastAsia="ja-JP"/>
@@ -3571,7 +4673,6 @@
         <w:t>ambari.repo</w:t>
       </w:r>
       <w:proofErr w:type="spellEnd"/>
-      <w:proofErr w:type="gramEnd"/>
     </w:p>
     <w:p>
       <w:pPr>
@@ -3685,6 +4786,7 @@
         <w:rPr>
           <w:lang w:val="en-US" w:eastAsia="ja-JP"/>
         </w:rPr>
+        <w:lastRenderedPageBreak/>
         <w:t>Select stack: HDP 2.0.6</w:t>
       </w:r>
     </w:p>
@@ -3805,7 +4907,7 @@
 </file>
 
 <file path=word/endnotes.xml><?xml version="1.0" encoding="utf-8"?>
-<w:endnotes xmlns:wpc="http://schemas.microsoft.com/office/word/2010/wordprocessingCanvas" xmlns:cx="http://schemas.microsoft.com/office/drawing/2014/chartex" xmlns:cx1="http://schemas.microsoft.com/office/drawing/2015/9/8/chartex" xmlns:cx2="http://schemas.microsoft.com/office/drawing/2015/10/21/chartex" xmlns:mc="http://schemas.openxmlformats.org/markup-compatibility/2006" xmlns:o="urn:schemas-microsoft-com:office:office" xmlns:r="http://schemas.openxmlformats.org/officeDocument/2006/relationships" xmlns:m="http://schemas.openxmlformats.org/officeDocument/2006/math" xmlns:v="urn:schemas-microsoft-com:vml" xmlns:wp14="http://schemas.microsoft.com/office/word/2010/wordprocessingDrawing" xmlns:wp="http://schemas.openxmlformats.org/drawingml/2006/wordprocessingDrawing" xmlns:w10="urn:schemas-microsoft-com:office:word" xmlns:w="http://schemas.openxmlformats.org/wordprocessingml/2006/main" xmlns:w14="http://schemas.microsoft.com/office/word/2010/wordml" xmlns:w15="http://schemas.microsoft.com/office/word/2012/wordml" xmlns:w16se="http://schemas.microsoft.com/office/word/2015/wordml/symex" xmlns:wpg="http://schemas.microsoft.com/office/word/2010/wordprocessingGroup" xmlns:wpi="http://schemas.microsoft.com/office/word/2010/wordprocessingInk" xmlns:wne="http://schemas.microsoft.com/office/word/2006/wordml" xmlns:wps="http://schemas.microsoft.com/office/word/2010/wordprocessingShape" mc:Ignorable="w14 w15 w16se wp14">
+<w:endnotes xmlns:wpc="http://schemas.microsoft.com/office/word/2010/wordprocessingCanvas" xmlns:mc="http://schemas.openxmlformats.org/markup-compatibility/2006" xmlns:o="urn:schemas-microsoft-com:office:office" xmlns:r="http://schemas.openxmlformats.org/officeDocument/2006/relationships" xmlns:m="http://schemas.openxmlformats.org/officeDocument/2006/math" xmlns:v="urn:schemas-microsoft-com:vml" xmlns:wp14="http://schemas.microsoft.com/office/word/2010/wordprocessingDrawing" xmlns:wp="http://schemas.openxmlformats.org/drawingml/2006/wordprocessingDrawing" xmlns:w10="urn:schemas-microsoft-com:office:word" xmlns:w="http://schemas.openxmlformats.org/wordprocessingml/2006/main" xmlns:w14="http://schemas.microsoft.com/office/word/2010/wordml" xmlns:w15="http://schemas.microsoft.com/office/word/2012/wordml" xmlns:wpg="http://schemas.microsoft.com/office/word/2010/wordprocessingGroup" xmlns:wpi="http://schemas.microsoft.com/office/word/2010/wordprocessingInk" xmlns:wne="http://schemas.microsoft.com/office/word/2006/wordml" xmlns:wps="http://schemas.microsoft.com/office/word/2010/wordprocessingShape" mc:Ignorable="w14 w15 wp14">
   <w:endnote w:type="separator" w:id="-1">
     <w:p>
       <w:pPr>
@@ -3830,7 +4932,7 @@
 </file>
 
 <file path=word/footer1.xml><?xml version="1.0" encoding="utf-8"?>
-<w:ftr xmlns:wpc="http://schemas.microsoft.com/office/word/2010/wordprocessingCanvas" xmlns:cx="http://schemas.microsoft.com/office/drawing/2014/chartex" xmlns:cx1="http://schemas.microsoft.com/office/drawing/2015/9/8/chartex" xmlns:cx2="http://schemas.microsoft.com/office/drawing/2015/10/21/chartex" xmlns:mc="http://schemas.openxmlformats.org/markup-compatibility/2006" xmlns:o="urn:schemas-microsoft-com:office:office" xmlns:r="http://schemas.openxmlformats.org/officeDocument/2006/relationships" xmlns:m="http://schemas.openxmlformats.org/officeDocument/2006/math" xmlns:v="urn:schemas-microsoft-com:vml" xmlns:wp14="http://schemas.microsoft.com/office/word/2010/wordprocessingDrawing" xmlns:wp="http://schemas.openxmlformats.org/drawingml/2006/wordprocessingDrawing" xmlns:w10="urn:schemas-microsoft-com:office:word" xmlns:w="http://schemas.openxmlformats.org/wordprocessingml/2006/main" xmlns:w14="http://schemas.microsoft.com/office/word/2010/wordml" xmlns:w15="http://schemas.microsoft.com/office/word/2012/wordml" xmlns:w16se="http://schemas.microsoft.com/office/word/2015/wordml/symex" xmlns:wpg="http://schemas.microsoft.com/office/word/2010/wordprocessingGroup" xmlns:wpi="http://schemas.microsoft.com/office/word/2010/wordprocessingInk" xmlns:wne="http://schemas.microsoft.com/office/word/2006/wordml" xmlns:wps="http://schemas.microsoft.com/office/word/2010/wordprocessingShape" mc:Ignorable="w14 w15 w16se wp14">
+<w:ftr xmlns:wpc="http://schemas.microsoft.com/office/word/2010/wordprocessingCanvas" xmlns:mc="http://schemas.openxmlformats.org/markup-compatibility/2006" xmlns:o="urn:schemas-microsoft-com:office:office" xmlns:r="http://schemas.openxmlformats.org/officeDocument/2006/relationships" xmlns:m="http://schemas.openxmlformats.org/officeDocument/2006/math" xmlns:v="urn:schemas-microsoft-com:vml" xmlns:wp14="http://schemas.microsoft.com/office/word/2010/wordprocessingDrawing" xmlns:wp="http://schemas.openxmlformats.org/drawingml/2006/wordprocessingDrawing" xmlns:w10="urn:schemas-microsoft-com:office:word" xmlns:w="http://schemas.openxmlformats.org/wordprocessingml/2006/main" xmlns:w14="http://schemas.microsoft.com/office/word/2010/wordml" xmlns:w15="http://schemas.microsoft.com/office/word/2012/wordml" xmlns:wpg="http://schemas.microsoft.com/office/word/2010/wordprocessingGroup" xmlns:wpi="http://schemas.microsoft.com/office/word/2010/wordprocessingInk" xmlns:wne="http://schemas.microsoft.com/office/word/2006/wordml" xmlns:wps="http://schemas.microsoft.com/office/word/2010/wordprocessingShape" mc:Ignorable="w14 w15 wp14">
   <w:p>
     <w:pPr>
       <w:jc w:val="right"/>
@@ -3879,7 +4981,7 @@
       <w:rPr>
         <w:noProof/>
       </w:rPr>
-      <w:t>4</w:t>
+      <w:t>6</w:t>
     </w:r>
     <w:r>
       <w:fldChar w:fldCharType="end"/>
@@ -3900,7 +5002,7 @@
       <w:rPr>
         <w:noProof/>
       </w:rPr>
-      <w:t>4</w:t>
+      <w:t>6</w:t>
     </w:r>
     <w:r>
       <w:fldChar w:fldCharType="end"/>
@@ -3913,7 +5015,7 @@
 </file>
 
 <file path=word/footnotes.xml><?xml version="1.0" encoding="utf-8"?>
-<w:footnotes xmlns:wpc="http://schemas.microsoft.com/office/word/2010/wordprocessingCanvas" xmlns:cx="http://schemas.microsoft.com/office/drawing/2014/chartex" xmlns:cx1="http://schemas.microsoft.com/office/drawing/2015/9/8/chartex" xmlns:cx2="http://schemas.microsoft.com/office/drawing/2015/10/21/chartex" xmlns:mc="http://schemas.openxmlformats.org/markup-compatibility/2006" xmlns:o="urn:schemas-microsoft-com:office:office" xmlns:r="http://schemas.openxmlformats.org/officeDocument/2006/relationships" xmlns:m="http://schemas.openxmlformats.org/officeDocument/2006/math" xmlns:v="urn:schemas-microsoft-com:vml" xmlns:wp14="http://schemas.microsoft.com/office/word/2010/wordprocessingDrawing" xmlns:wp="http://schemas.openxmlformats.org/drawingml/2006/wordprocessingDrawing" xmlns:w10="urn:schemas-microsoft-com:office:word" xmlns:w="http://schemas.openxmlformats.org/wordprocessingml/2006/main" xmlns:w14="http://schemas.microsoft.com/office/word/2010/wordml" xmlns:w15="http://schemas.microsoft.com/office/word/2012/wordml" xmlns:w16se="http://schemas.microsoft.com/office/word/2015/wordml/symex" xmlns:wpg="http://schemas.microsoft.com/office/word/2010/wordprocessingGroup" xmlns:wpi="http://schemas.microsoft.com/office/word/2010/wordprocessingInk" xmlns:wne="http://schemas.microsoft.com/office/word/2006/wordml" xmlns:wps="http://schemas.microsoft.com/office/word/2010/wordprocessingShape" mc:Ignorable="w14 w15 w16se wp14">
+<w:footnotes xmlns:wpc="http://schemas.microsoft.com/office/word/2010/wordprocessingCanvas" xmlns:mc="http://schemas.openxmlformats.org/markup-compatibility/2006" xmlns:o="urn:schemas-microsoft-com:office:office" xmlns:r="http://schemas.openxmlformats.org/officeDocument/2006/relationships" xmlns:m="http://schemas.openxmlformats.org/officeDocument/2006/math" xmlns:v="urn:schemas-microsoft-com:vml" xmlns:wp14="http://schemas.microsoft.com/office/word/2010/wordprocessingDrawing" xmlns:wp="http://schemas.openxmlformats.org/drawingml/2006/wordprocessingDrawing" xmlns:w10="urn:schemas-microsoft-com:office:word" xmlns:w="http://schemas.openxmlformats.org/wordprocessingml/2006/main" xmlns:w14="http://schemas.microsoft.com/office/word/2010/wordml" xmlns:w15="http://schemas.microsoft.com/office/word/2012/wordml" xmlns:wpg="http://schemas.microsoft.com/office/word/2010/wordprocessingGroup" xmlns:wpi="http://schemas.microsoft.com/office/word/2010/wordprocessingInk" xmlns:wne="http://schemas.microsoft.com/office/word/2006/wordml" xmlns:wps="http://schemas.microsoft.com/office/word/2010/wordprocessingShape" mc:Ignorable="w14 w15 wp14">
   <w:footnote w:type="separator" w:id="-1">
     <w:p>
       <w:pPr>
@@ -3938,7 +5040,7 @@
 </file>
 
 <file path=word/header1.xml><?xml version="1.0" encoding="utf-8"?>
-<w:hdr xmlns:wpc="http://schemas.microsoft.com/office/word/2010/wordprocessingCanvas" xmlns:cx="http://schemas.microsoft.com/office/drawing/2014/chartex" xmlns:cx1="http://schemas.microsoft.com/office/drawing/2015/9/8/chartex" xmlns:cx2="http://schemas.microsoft.com/office/drawing/2015/10/21/chartex" xmlns:mc="http://schemas.openxmlformats.org/markup-compatibility/2006" xmlns:o="urn:schemas-microsoft-com:office:office" xmlns:r="http://schemas.openxmlformats.org/officeDocument/2006/relationships" xmlns:m="http://schemas.openxmlformats.org/officeDocument/2006/math" xmlns:v="urn:schemas-microsoft-com:vml" xmlns:wp14="http://schemas.microsoft.com/office/word/2010/wordprocessingDrawing" xmlns:wp="http://schemas.openxmlformats.org/drawingml/2006/wordprocessingDrawing" xmlns:w10="urn:schemas-microsoft-com:office:word" xmlns:w="http://schemas.openxmlformats.org/wordprocessingml/2006/main" xmlns:w14="http://schemas.microsoft.com/office/word/2010/wordml" xmlns:w15="http://schemas.microsoft.com/office/word/2012/wordml" xmlns:w16se="http://schemas.microsoft.com/office/word/2015/wordml/symex" xmlns:wpg="http://schemas.microsoft.com/office/word/2010/wordprocessingGroup" xmlns:wpi="http://schemas.microsoft.com/office/word/2010/wordprocessingInk" xmlns:wne="http://schemas.microsoft.com/office/word/2006/wordml" xmlns:wps="http://schemas.microsoft.com/office/word/2010/wordprocessingShape" mc:Ignorable="w14 w15 w16se wp14">
+<w:hdr xmlns:wpc="http://schemas.microsoft.com/office/word/2010/wordprocessingCanvas" xmlns:mc="http://schemas.openxmlformats.org/markup-compatibility/2006" xmlns:o="urn:schemas-microsoft-com:office:office" xmlns:r="http://schemas.openxmlformats.org/officeDocument/2006/relationships" xmlns:m="http://schemas.openxmlformats.org/officeDocument/2006/math" xmlns:v="urn:schemas-microsoft-com:vml" xmlns:wp14="http://schemas.microsoft.com/office/word/2010/wordprocessingDrawing" xmlns:wp="http://schemas.openxmlformats.org/drawingml/2006/wordprocessingDrawing" xmlns:w10="urn:schemas-microsoft-com:office:word" xmlns:w="http://schemas.openxmlformats.org/wordprocessingml/2006/main" xmlns:w14="http://schemas.microsoft.com/office/word/2010/wordml" xmlns:w15="http://schemas.microsoft.com/office/word/2012/wordml" xmlns:wpg="http://schemas.microsoft.com/office/word/2010/wordprocessingGroup" xmlns:wpi="http://schemas.microsoft.com/office/word/2010/wordprocessingInk" xmlns:wne="http://schemas.microsoft.com/office/word/2006/wordml" xmlns:wps="http://schemas.microsoft.com/office/word/2010/wordprocessingShape" mc:Ignorable="w14 w15 wp14">
   <w:tbl>
     <w:tblPr>
       <w:tblW w:w="9823" w:type="dxa"/>
@@ -3992,7 +5094,7 @@
 </file>
 
 <file path=word/numbering.xml><?xml version="1.0" encoding="utf-8"?>
-<w:numbering xmlns:wpc="http://schemas.microsoft.com/office/word/2010/wordprocessingCanvas" xmlns:cx="http://schemas.microsoft.com/office/drawing/2014/chartex" xmlns:cx1="http://schemas.microsoft.com/office/drawing/2015/9/8/chartex" xmlns:cx2="http://schemas.microsoft.com/office/drawing/2015/10/21/chartex" xmlns:mc="http://schemas.openxmlformats.org/markup-compatibility/2006" xmlns:o="urn:schemas-microsoft-com:office:office" xmlns:r="http://schemas.openxmlformats.org/officeDocument/2006/relationships" xmlns:m="http://schemas.openxmlformats.org/officeDocument/2006/math" xmlns:v="urn:schemas-microsoft-com:vml" xmlns:wp14="http://schemas.microsoft.com/office/word/2010/wordprocessingDrawing" xmlns:wp="http://schemas.openxmlformats.org/drawingml/2006/wordprocessingDrawing" xmlns:w10="urn:schemas-microsoft-com:office:word" xmlns:w="http://schemas.openxmlformats.org/wordprocessingml/2006/main" xmlns:w14="http://schemas.microsoft.com/office/word/2010/wordml" xmlns:w15="http://schemas.microsoft.com/office/word/2012/wordml" xmlns:w16se="http://schemas.microsoft.com/office/word/2015/wordml/symex" xmlns:wpg="http://schemas.microsoft.com/office/word/2010/wordprocessingGroup" xmlns:wpi="http://schemas.microsoft.com/office/word/2010/wordprocessingInk" xmlns:wne="http://schemas.microsoft.com/office/word/2006/wordml" xmlns:wps="http://schemas.microsoft.com/office/word/2010/wordprocessingShape" mc:Ignorable="w14 w15 w16se wp14">
+<w:numbering xmlns:wpc="http://schemas.microsoft.com/office/word/2010/wordprocessingCanvas" xmlns:mc="http://schemas.openxmlformats.org/markup-compatibility/2006" xmlns:o="urn:schemas-microsoft-com:office:office" xmlns:r="http://schemas.openxmlformats.org/officeDocument/2006/relationships" xmlns:m="http://schemas.openxmlformats.org/officeDocument/2006/math" xmlns:v="urn:schemas-microsoft-com:vml" xmlns:wp14="http://schemas.microsoft.com/office/word/2010/wordprocessingDrawing" xmlns:wp="http://schemas.openxmlformats.org/drawingml/2006/wordprocessingDrawing" xmlns:w10="urn:schemas-microsoft-com:office:word" xmlns:w="http://schemas.openxmlformats.org/wordprocessingml/2006/main" xmlns:w14="http://schemas.microsoft.com/office/word/2010/wordml" xmlns:w15="http://schemas.microsoft.com/office/word/2012/wordml" xmlns:wpg="http://schemas.microsoft.com/office/word/2010/wordprocessingGroup" xmlns:wpi="http://schemas.microsoft.com/office/word/2010/wordprocessingInk" xmlns:wne="http://schemas.microsoft.com/office/word/2006/wordml" xmlns:wps="http://schemas.microsoft.com/office/word/2010/wordprocessingShape" mc:Ignorable="w14 w15 wp14">
   <w:abstractNum w:abstractNumId="0" w15:restartNumberingAfterBreak="0">
     <w:nsid w:val="3684359B"/>
     <w:multiLevelType w:val="multilevel"/>
@@ -4311,7 +5413,7 @@
 </file>
 
 <file path=word/styles.xml><?xml version="1.0" encoding="utf-8"?>
-<w:styles xmlns:mc="http://schemas.openxmlformats.org/markup-compatibility/2006" xmlns:r="http://schemas.openxmlformats.org/officeDocument/2006/relationships" xmlns:w="http://schemas.openxmlformats.org/wordprocessingml/2006/main" xmlns:w14="http://schemas.microsoft.com/office/word/2010/wordml" xmlns:w15="http://schemas.microsoft.com/office/word/2012/wordml" xmlns:w16se="http://schemas.microsoft.com/office/word/2015/wordml/symex" mc:Ignorable="w14 w15 w16se">
+<w:styles xmlns:mc="http://schemas.openxmlformats.org/markup-compatibility/2006" xmlns:r="http://schemas.openxmlformats.org/officeDocument/2006/relationships" xmlns:w="http://schemas.openxmlformats.org/wordprocessingml/2006/main" xmlns:w14="http://schemas.microsoft.com/office/word/2010/wordml" xmlns:w15="http://schemas.microsoft.com/office/word/2012/wordml" mc:Ignorable="w14 w15">
   <w:docDefaults>
     <w:rPrDefault>
       <w:rPr>
@@ -4321,7 +5423,7 @@
     </w:rPrDefault>
     <w:pPrDefault/>
   </w:docDefaults>
-  <w:latentStyles w:defLockedState="0" w:defUIPriority="99" w:defSemiHidden="0" w:defUnhideWhenUsed="0" w:defQFormat="0" w:count="372">
+  <w:latentStyles w:defLockedState="0" w:defUIPriority="99" w:defSemiHidden="0" w:defUnhideWhenUsed="0" w:defQFormat="0" w:count="371">
     <w:lsdException w:name="Normal" w:uiPriority="0" w:qFormat="1"/>
     <w:lsdException w:name="heading 1" w:uiPriority="9" w:qFormat="1"/>
     <w:lsdException w:name="heading 2" w:semiHidden="1" w:uiPriority="9" w:unhideWhenUsed="1" w:qFormat="1"/>
@@ -4427,6 +5529,7 @@
     <w:lsdException w:name="HTML Sample" w:semiHidden="1" w:unhideWhenUsed="1"/>
     <w:lsdException w:name="HTML Typewriter" w:semiHidden="1" w:unhideWhenUsed="1"/>
     <w:lsdException w:name="HTML Variable" w:semiHidden="1" w:unhideWhenUsed="1"/>
+    <w:lsdException w:name="Normal Table" w:semiHidden="1" w:unhideWhenUsed="1"/>
     <w:lsdException w:name="annotation subject" w:semiHidden="1" w:unhideWhenUsed="1"/>
     <w:lsdException w:name="No List" w:semiHidden="1" w:unhideWhenUsed="1"/>
     <w:lsdException w:name="Outline List 1" w:semiHidden="1" w:unhideWhenUsed="1"/>
@@ -4473,8 +5576,10 @@
     <w:lsdException w:name="Table Subtle 2" w:semiHidden="1" w:unhideWhenUsed="1"/>
     <w:lsdException w:name="Table Web 1" w:semiHidden="1" w:unhideWhenUsed="1"/>
     <w:lsdException w:name="Table Web 2" w:semiHidden="1" w:unhideWhenUsed="1"/>
+    <w:lsdException w:name="Table Web 3" w:semiHidden="1" w:unhideWhenUsed="1"/>
     <w:lsdException w:name="Balloon Text" w:semiHidden="1" w:unhideWhenUsed="1"/>
     <w:lsdException w:name="Table Grid" w:uiPriority="59"/>
+    <w:lsdException w:name="Table Theme" w:semiHidden="1" w:unhideWhenUsed="1"/>
     <w:lsdException w:name="Placeholder Text" w:semiHidden="1"/>
     <w:lsdException w:name="No Spacing" w:uiPriority="1" w:qFormat="1"/>
     <w:lsdException w:name="Light Shading" w:uiPriority="60"/>
@@ -4690,7 +5795,6 @@
     <w:lsdException w:name="List Table 5 Dark Accent 6" w:uiPriority="50"/>
     <w:lsdException w:name="List Table 6 Colorful Accent 6" w:uiPriority="51"/>
     <w:lsdException w:name="List Table 7 Colorful Accent 6" w:uiPriority="52"/>
-    <w:lsdException w:name="Mention" w:semiHidden="1" w:unhideWhenUsed="1"/>
   </w:latentStyles>
   <w:style w:type="paragraph" w:default="1" w:styleId="Normal">
     <w:name w:val="Normal"/>

</xml_diff>